<commit_message>
added github link, removed the unecessary line
</commit_message>
<xml_diff>
--- a/Report&Appendices/final_project.docx
+++ b/Report&Appendices/final_project.docx
@@ -469,6 +469,37 @@
           <w:rtl/>
         </w:rPr>
         <w:br/>
+      </w:r>
+    </w:p>
+    <w:p>
+      <w:pPr>
+        <w:rPr>
+          <w:rtl/>
+        </w:rPr>
+      </w:pPr>
+      <w:proofErr w:type="spellStart"/>
+      <w:r>
+        <w:rPr>
+          <w:rFonts w:hint="cs"/>
+          <w:rtl/>
+        </w:rPr>
+        <w:t>הגיטהאב</w:t>
+      </w:r>
+      <w:proofErr w:type="spellEnd"/>
+      <w:r>
+        <w:rPr>
+          <w:rFonts w:hint="cs"/>
+          <w:rtl/>
+        </w:rPr>
+        <w:t xml:space="preserve"> של הפרויקט נמצא בכתובת:</w:t>
+      </w:r>
+    </w:p>
+    <w:p>
+      <w:pPr>
+        <w:bidi w:val="0"/>
+      </w:pPr>
+      <w:r>
+        <w:t>https://github.com/NoamDiamant52/FVS</w:t>
       </w:r>
     </w:p>
     <w:p>
@@ -1378,7 +1409,31 @@
           <w:szCs w:val="21"/>
           <w14:ligatures w14:val="none"/>
         </w:rPr>
-        <w:t>(direction) := {l, u, r, d};</w:t>
+        <w:t>(direction</w:t>
+      </w:r>
+      <w:proofErr w:type="gramStart"/>
+      <w:r>
+        <w:rPr>
+          <w:rFonts w:ascii="Consolas" w:eastAsia="Times New Roman" w:hAnsi="Consolas" w:cs="Times New Roman"/>
+          <w:color w:val="D4D4D4"/>
+          <w:kern w:val="0"/>
+          <w:sz w:val="21"/>
+          <w:szCs w:val="21"/>
+          <w14:ligatures w14:val="none"/>
+        </w:rPr>
+        <w:t>) :</w:t>
+      </w:r>
+      <w:proofErr w:type="gramEnd"/>
+      <w:r>
+        <w:rPr>
+          <w:rFonts w:ascii="Consolas" w:eastAsia="Times New Roman" w:hAnsi="Consolas" w:cs="Times New Roman"/>
+          <w:color w:val="D4D4D4"/>
+          <w:kern w:val="0"/>
+          <w:sz w:val="21"/>
+          <w:szCs w:val="21"/>
+          <w14:ligatures w14:val="none"/>
+        </w:rPr>
+        <w:t>= {l, u, r, d};</w:t>
       </w:r>
     </w:p>
     <w:p>
@@ -1644,6 +1699,7 @@
           <w14:ligatures w14:val="none"/>
         </w:rPr>
       </w:pPr>
+      <w:proofErr w:type="gramStart"/>
       <w:r>
         <w:rPr>
           <w:rFonts w:ascii="Consolas" w:eastAsia="Times New Roman" w:hAnsi="Consolas" w:cs="Times New Roman"/>
@@ -1667,6 +1723,7 @@
         <w:t>(</w:t>
       </w:r>
       <w:proofErr w:type="spellStart"/>
+      <w:proofErr w:type="gramEnd"/>
       <w:r>
         <w:rPr>
           <w:rFonts w:ascii="Consolas" w:eastAsia="Times New Roman" w:hAnsi="Consolas" w:cs="Times New Roman"/>
@@ -2620,6 +2677,7 @@
         </w:rPr>
       </w:pPr>
       <w:proofErr w:type="spellStart"/>
+      <w:proofErr w:type="gramStart"/>
       <w:r>
         <w:rPr>
           <w:rFonts w:ascii="Consolas" w:eastAsia="Times New Roman" w:hAnsi="Consolas" w:cs="Times New Roman"/>
@@ -2643,6 +2701,7 @@
         </w:rPr>
         <w:t>[</w:t>
       </w:r>
+      <w:proofErr w:type="gramEnd"/>
       <w:r>
         <w:rPr>
           <w:rFonts w:ascii="Consolas" w:eastAsia="Times New Roman" w:hAnsi="Consolas" w:cs="Times New Roman"/>
@@ -2771,6 +2830,7 @@
         </w:rPr>
       </w:pPr>
       <w:proofErr w:type="spellStart"/>
+      <w:proofErr w:type="gramStart"/>
       <w:r>
         <w:rPr>
           <w:rFonts w:ascii="Consolas" w:eastAsia="Times New Roman" w:hAnsi="Consolas" w:cs="Times New Roman"/>
@@ -2794,6 +2854,7 @@
         </w:rPr>
         <w:t>[</w:t>
       </w:r>
+      <w:proofErr w:type="gramEnd"/>
       <w:r>
         <w:rPr>
           <w:rFonts w:ascii="Consolas" w:eastAsia="Times New Roman" w:hAnsi="Consolas" w:cs="Times New Roman"/>
@@ -3026,7 +3087,31 @@
           <w:szCs w:val="14"/>
           <w14:ligatures w14:val="none"/>
         </w:rPr>
-        <w:t>][j]) :=            </w:t>
+        <w:t>][j]</w:t>
+      </w:r>
+      <w:proofErr w:type="gramStart"/>
+      <w:r>
+        <w:rPr>
+          <w:rFonts w:ascii="Consolas" w:eastAsia="Times New Roman" w:hAnsi="Consolas" w:cs="Times New Roman"/>
+          <w:color w:val="D4D4D4"/>
+          <w:kern w:val="0"/>
+          <w:sz w:val="14"/>
+          <w:szCs w:val="14"/>
+          <w14:ligatures w14:val="none"/>
+        </w:rPr>
+        <w:t>) :</w:t>
+      </w:r>
+      <w:proofErr w:type="gramEnd"/>
+      <w:r>
+        <w:rPr>
+          <w:rFonts w:ascii="Consolas" w:eastAsia="Times New Roman" w:hAnsi="Consolas" w:cs="Times New Roman"/>
+          <w:color w:val="D4D4D4"/>
+          <w:kern w:val="0"/>
+          <w:sz w:val="14"/>
+          <w:szCs w:val="14"/>
+          <w14:ligatures w14:val="none"/>
+        </w:rPr>
+        <w:t>=            </w:t>
       </w:r>
     </w:p>
     <w:p>
@@ -3213,16 +3298,29 @@
         <w:t>i</w:t>
       </w:r>
       <w:proofErr w:type="spellEnd"/>
-      <w:r>
-        <w:rPr>
-          <w:rFonts w:ascii="Consolas" w:eastAsia="Times New Roman" w:hAnsi="Consolas" w:cs="Times New Roman"/>
-          <w:color w:val="D4D4D4"/>
-          <w:kern w:val="0"/>
-          <w:sz w:val="14"/>
-          <w:szCs w:val="14"/>
-          <w14:ligatures w14:val="none"/>
-        </w:rPr>
-        <w:t xml:space="preserve">][j - </w:t>
+      <w:proofErr w:type="gramStart"/>
+      <w:r>
+        <w:rPr>
+          <w:rFonts w:ascii="Consolas" w:eastAsia="Times New Roman" w:hAnsi="Consolas" w:cs="Times New Roman"/>
+          <w:color w:val="D4D4D4"/>
+          <w:kern w:val="0"/>
+          <w:sz w:val="14"/>
+          <w:szCs w:val="14"/>
+          <w14:ligatures w14:val="none"/>
+        </w:rPr>
+        <w:t>][</w:t>
+      </w:r>
+      <w:proofErr w:type="gramEnd"/>
+      <w:r>
+        <w:rPr>
+          <w:rFonts w:ascii="Consolas" w:eastAsia="Times New Roman" w:hAnsi="Consolas" w:cs="Times New Roman"/>
+          <w:color w:val="D4D4D4"/>
+          <w:kern w:val="0"/>
+          <w:sz w:val="14"/>
+          <w:szCs w:val="14"/>
+          <w14:ligatures w14:val="none"/>
+        </w:rPr>
+        <w:t xml:space="preserve">j - </w:t>
       </w:r>
       <w:r>
         <w:rPr>
@@ -3329,7 +3427,31 @@
           <w:szCs w:val="14"/>
           <w14:ligatures w14:val="none"/>
         </w:rPr>
-        <w:t xml:space="preserve"> =  (at | plus) &amp; direction = l &amp; </w:t>
+        <w:t xml:space="preserve"> </w:t>
+      </w:r>
+      <w:proofErr w:type="gramStart"/>
+      <w:r>
+        <w:rPr>
+          <w:rFonts w:ascii="Consolas" w:eastAsia="Times New Roman" w:hAnsi="Consolas" w:cs="Times New Roman"/>
+          <w:color w:val="D4D4D4"/>
+          <w:kern w:val="0"/>
+          <w:sz w:val="14"/>
+          <w:szCs w:val="14"/>
+          <w14:ligatures w14:val="none"/>
+        </w:rPr>
+        <w:t>=  (</w:t>
+      </w:r>
+      <w:proofErr w:type="gramEnd"/>
+      <w:r>
+        <w:rPr>
+          <w:rFonts w:ascii="Consolas" w:eastAsia="Times New Roman" w:hAnsi="Consolas" w:cs="Times New Roman"/>
+          <w:color w:val="D4D4D4"/>
+          <w:kern w:val="0"/>
+          <w:sz w:val="14"/>
+          <w:szCs w:val="14"/>
+          <w14:ligatures w14:val="none"/>
+        </w:rPr>
+        <w:t xml:space="preserve">at | plus) &amp; direction = l &amp; </w:t>
       </w:r>
       <w:proofErr w:type="spellStart"/>
       <w:r>
@@ -3532,7 +3654,31 @@
           <w:szCs w:val="14"/>
           <w14:ligatures w14:val="none"/>
         </w:rPr>
-        <w:t xml:space="preserve"> =  (at | plus) &amp; direction = r &amp; </w:t>
+        <w:t xml:space="preserve"> </w:t>
+      </w:r>
+      <w:proofErr w:type="gramStart"/>
+      <w:r>
+        <w:rPr>
+          <w:rFonts w:ascii="Consolas" w:eastAsia="Times New Roman" w:hAnsi="Consolas" w:cs="Times New Roman"/>
+          <w:color w:val="D4D4D4"/>
+          <w:kern w:val="0"/>
+          <w:sz w:val="14"/>
+          <w:szCs w:val="14"/>
+          <w14:ligatures w14:val="none"/>
+        </w:rPr>
+        <w:t>=  (</w:t>
+      </w:r>
+      <w:proofErr w:type="gramEnd"/>
+      <w:r>
+        <w:rPr>
+          <w:rFonts w:ascii="Consolas" w:eastAsia="Times New Roman" w:hAnsi="Consolas" w:cs="Times New Roman"/>
+          <w:color w:val="D4D4D4"/>
+          <w:kern w:val="0"/>
+          <w:sz w:val="14"/>
+          <w:szCs w:val="14"/>
+          <w14:ligatures w14:val="none"/>
+        </w:rPr>
+        <w:t xml:space="preserve">at | plus) &amp; direction = r &amp; </w:t>
       </w:r>
       <w:proofErr w:type="spellStart"/>
       <w:r>
@@ -3676,7 +3822,31 @@
           <w:szCs w:val="14"/>
           <w14:ligatures w14:val="none"/>
         </w:rPr>
-        <w:t xml:space="preserve"> =  (at | plus) &amp; direction = </w:t>
+        <w:t xml:space="preserve"> </w:t>
+      </w:r>
+      <w:proofErr w:type="gramStart"/>
+      <w:r>
+        <w:rPr>
+          <w:rFonts w:ascii="Consolas" w:eastAsia="Times New Roman" w:hAnsi="Consolas" w:cs="Times New Roman"/>
+          <w:color w:val="D4D4D4"/>
+          <w:kern w:val="0"/>
+          <w:sz w:val="14"/>
+          <w:szCs w:val="14"/>
+          <w14:ligatures w14:val="none"/>
+        </w:rPr>
+        <w:t>=  (</w:t>
+      </w:r>
+      <w:proofErr w:type="gramEnd"/>
+      <w:r>
+        <w:rPr>
+          <w:rFonts w:ascii="Consolas" w:eastAsia="Times New Roman" w:hAnsi="Consolas" w:cs="Times New Roman"/>
+          <w:color w:val="D4D4D4"/>
+          <w:kern w:val="0"/>
+          <w:sz w:val="14"/>
+          <w:szCs w:val="14"/>
+          <w14:ligatures w14:val="none"/>
+        </w:rPr>
+        <w:t xml:space="preserve">at | plus) &amp; direction = </w:t>
       </w:r>
       <w:r>
         <w:rPr>
@@ -3901,7 +4071,31 @@
           <w:szCs w:val="14"/>
           <w14:ligatures w14:val="none"/>
         </w:rPr>
-        <w:t xml:space="preserve"> =  (at | plus) &amp; direction = d &amp; </w:t>
+        <w:t xml:space="preserve"> </w:t>
+      </w:r>
+      <w:proofErr w:type="gramStart"/>
+      <w:r>
+        <w:rPr>
+          <w:rFonts w:ascii="Consolas" w:eastAsia="Times New Roman" w:hAnsi="Consolas" w:cs="Times New Roman"/>
+          <w:color w:val="D4D4D4"/>
+          <w:kern w:val="0"/>
+          <w:sz w:val="14"/>
+          <w:szCs w:val="14"/>
+          <w14:ligatures w14:val="none"/>
+        </w:rPr>
+        <w:t>=  (</w:t>
+      </w:r>
+      <w:proofErr w:type="gramEnd"/>
+      <w:r>
+        <w:rPr>
+          <w:rFonts w:ascii="Consolas" w:eastAsia="Times New Roman" w:hAnsi="Consolas" w:cs="Times New Roman"/>
+          <w:color w:val="D4D4D4"/>
+          <w:kern w:val="0"/>
+          <w:sz w:val="14"/>
+          <w:szCs w:val="14"/>
+          <w14:ligatures w14:val="none"/>
+        </w:rPr>
+        <w:t xml:space="preserve">at | plus) &amp; direction = d &amp; </w:t>
       </w:r>
       <w:proofErr w:type="spellStart"/>
       <w:r>
@@ -4021,7 +4215,31 @@
           <w:szCs w:val="14"/>
           <w14:ligatures w14:val="none"/>
         </w:rPr>
-        <w:t xml:space="preserve"> =  (at | plus) &amp; direction = d &amp; </w:t>
+        <w:t xml:space="preserve"> </w:t>
+      </w:r>
+      <w:proofErr w:type="gramStart"/>
+      <w:r>
+        <w:rPr>
+          <w:rFonts w:ascii="Consolas" w:eastAsia="Times New Roman" w:hAnsi="Consolas" w:cs="Times New Roman"/>
+          <w:color w:val="D4D4D4"/>
+          <w:kern w:val="0"/>
+          <w:sz w:val="14"/>
+          <w:szCs w:val="14"/>
+          <w14:ligatures w14:val="none"/>
+        </w:rPr>
+        <w:t>=  (</w:t>
+      </w:r>
+      <w:proofErr w:type="gramEnd"/>
+      <w:r>
+        <w:rPr>
+          <w:rFonts w:ascii="Consolas" w:eastAsia="Times New Roman" w:hAnsi="Consolas" w:cs="Times New Roman"/>
+          <w:color w:val="D4D4D4"/>
+          <w:kern w:val="0"/>
+          <w:sz w:val="14"/>
+          <w:szCs w:val="14"/>
+          <w14:ligatures w14:val="none"/>
+        </w:rPr>
+        <w:t xml:space="preserve">at | plus) &amp; direction = d &amp; </w:t>
       </w:r>
       <w:proofErr w:type="spellStart"/>
       <w:r>
@@ -4178,7 +4396,31 @@
           <w:szCs w:val="14"/>
           <w14:ligatures w14:val="none"/>
         </w:rPr>
-        <w:t xml:space="preserve"> =  (at | plus) &amp; direction = </w:t>
+        <w:t xml:space="preserve"> </w:t>
+      </w:r>
+      <w:proofErr w:type="gramStart"/>
+      <w:r>
+        <w:rPr>
+          <w:rFonts w:ascii="Consolas" w:eastAsia="Times New Roman" w:hAnsi="Consolas" w:cs="Times New Roman"/>
+          <w:color w:val="D4D4D4"/>
+          <w:kern w:val="0"/>
+          <w:sz w:val="14"/>
+          <w:szCs w:val="14"/>
+          <w14:ligatures w14:val="none"/>
+        </w:rPr>
+        <w:t>=  (</w:t>
+      </w:r>
+      <w:proofErr w:type="gramEnd"/>
+      <w:r>
+        <w:rPr>
+          <w:rFonts w:ascii="Consolas" w:eastAsia="Times New Roman" w:hAnsi="Consolas" w:cs="Times New Roman"/>
+          <w:color w:val="D4D4D4"/>
+          <w:kern w:val="0"/>
+          <w:sz w:val="14"/>
+          <w:szCs w:val="14"/>
+          <w14:ligatures w14:val="none"/>
+        </w:rPr>
+        <w:t xml:space="preserve">at | plus) &amp; direction = </w:t>
       </w:r>
       <w:r>
         <w:rPr>
@@ -4320,7 +4562,31 @@
           <w:szCs w:val="14"/>
           <w14:ligatures w14:val="none"/>
         </w:rPr>
-        <w:t xml:space="preserve"> =  (at | plus) &amp; direction = </w:t>
+        <w:t xml:space="preserve"> </w:t>
+      </w:r>
+      <w:proofErr w:type="gramStart"/>
+      <w:r>
+        <w:rPr>
+          <w:rFonts w:ascii="Consolas" w:eastAsia="Times New Roman" w:hAnsi="Consolas" w:cs="Times New Roman"/>
+          <w:color w:val="D4D4D4"/>
+          <w:kern w:val="0"/>
+          <w:sz w:val="14"/>
+          <w:szCs w:val="14"/>
+          <w14:ligatures w14:val="none"/>
+        </w:rPr>
+        <w:t>=  (</w:t>
+      </w:r>
+      <w:proofErr w:type="gramEnd"/>
+      <w:r>
+        <w:rPr>
+          <w:rFonts w:ascii="Consolas" w:eastAsia="Times New Roman" w:hAnsi="Consolas" w:cs="Times New Roman"/>
+          <w:color w:val="D4D4D4"/>
+          <w:kern w:val="0"/>
+          <w:sz w:val="14"/>
+          <w:szCs w:val="14"/>
+          <w14:ligatures w14:val="none"/>
+        </w:rPr>
+        <w:t xml:space="preserve">at | plus) &amp; direction = </w:t>
       </w:r>
       <w:r>
         <w:rPr>
@@ -4693,7 +4959,31 @@
           <w:szCs w:val="14"/>
           <w14:ligatures w14:val="none"/>
         </w:rPr>
-        <w:t xml:space="preserve"> =  (at | plus):  (at | plus);</w:t>
+        <w:t xml:space="preserve"> </w:t>
+      </w:r>
+      <w:proofErr w:type="gramStart"/>
+      <w:r>
+        <w:rPr>
+          <w:rFonts w:ascii="Consolas" w:eastAsia="Times New Roman" w:hAnsi="Consolas" w:cs="Times New Roman"/>
+          <w:color w:val="D4D4D4"/>
+          <w:kern w:val="0"/>
+          <w:sz w:val="14"/>
+          <w:szCs w:val="14"/>
+          <w14:ligatures w14:val="none"/>
+        </w:rPr>
+        <w:t>=  (</w:t>
+      </w:r>
+      <w:proofErr w:type="gramEnd"/>
+      <w:r>
+        <w:rPr>
+          <w:rFonts w:ascii="Consolas" w:eastAsia="Times New Roman" w:hAnsi="Consolas" w:cs="Times New Roman"/>
+          <w:color w:val="D4D4D4"/>
+          <w:kern w:val="0"/>
+          <w:sz w:val="14"/>
+          <w:szCs w:val="14"/>
+          <w14:ligatures w14:val="none"/>
+        </w:rPr>
+        <w:t>at | plus):  (at | plus);</w:t>
       </w:r>
     </w:p>
     <w:p>
@@ -4896,7 +5186,31 @@
           <w:szCs w:val="14"/>
           <w14:ligatures w14:val="none"/>
         </w:rPr>
-        <w:t xml:space="preserve"> =  (at | plus):  (at | plus);</w:t>
+        <w:t xml:space="preserve"> </w:t>
+      </w:r>
+      <w:proofErr w:type="gramStart"/>
+      <w:r>
+        <w:rPr>
+          <w:rFonts w:ascii="Consolas" w:eastAsia="Times New Roman" w:hAnsi="Consolas" w:cs="Times New Roman"/>
+          <w:color w:val="D4D4D4"/>
+          <w:kern w:val="0"/>
+          <w:sz w:val="14"/>
+          <w:szCs w:val="14"/>
+          <w14:ligatures w14:val="none"/>
+        </w:rPr>
+        <w:t>=  (</w:t>
+      </w:r>
+      <w:proofErr w:type="gramEnd"/>
+      <w:r>
+        <w:rPr>
+          <w:rFonts w:ascii="Consolas" w:eastAsia="Times New Roman" w:hAnsi="Consolas" w:cs="Times New Roman"/>
+          <w:color w:val="D4D4D4"/>
+          <w:kern w:val="0"/>
+          <w:sz w:val="14"/>
+          <w:szCs w:val="14"/>
+          <w14:ligatures w14:val="none"/>
+        </w:rPr>
+        <w:t>at | plus):  (at | plus);</w:t>
       </w:r>
     </w:p>
     <w:p>
@@ -5028,7 +5342,31 @@
           <w:szCs w:val="14"/>
           <w14:ligatures w14:val="none"/>
         </w:rPr>
-        <w:t>[i-1][j]</w:t>
+        <w:t>[i-</w:t>
+      </w:r>
+      <w:proofErr w:type="gramStart"/>
+      <w:r>
+        <w:rPr>
+          <w:rFonts w:ascii="Consolas" w:eastAsia="Times New Roman" w:hAnsi="Consolas" w:cs="Times New Roman"/>
+          <w:color w:val="D4D4D4"/>
+          <w:kern w:val="0"/>
+          <w:sz w:val="14"/>
+          <w:szCs w:val="14"/>
+          <w14:ligatures w14:val="none"/>
+        </w:rPr>
+        <w:t>1][</w:t>
+      </w:r>
+      <w:proofErr w:type="gramEnd"/>
+      <w:r>
+        <w:rPr>
+          <w:rFonts w:ascii="Consolas" w:eastAsia="Times New Roman" w:hAnsi="Consolas" w:cs="Times New Roman"/>
+          <w:color w:val="D4D4D4"/>
+          <w:kern w:val="0"/>
+          <w:sz w:val="14"/>
+          <w:szCs w:val="14"/>
+          <w14:ligatures w14:val="none"/>
+        </w:rPr>
+        <w:t>j]</w:t>
       </w:r>
       <w:r>
         <w:rPr>
@@ -5205,7 +5543,31 @@
           <w:szCs w:val="14"/>
           <w14:ligatures w14:val="none"/>
         </w:rPr>
-        <w:t>[i+1][j]</w:t>
+        <w:t>[i+</w:t>
+      </w:r>
+      <w:proofErr w:type="gramStart"/>
+      <w:r>
+        <w:rPr>
+          <w:rFonts w:ascii="Consolas" w:eastAsia="Times New Roman" w:hAnsi="Consolas" w:cs="Times New Roman"/>
+          <w:color w:val="D4D4D4"/>
+          <w:kern w:val="0"/>
+          <w:sz w:val="14"/>
+          <w:szCs w:val="14"/>
+          <w14:ligatures w14:val="none"/>
+        </w:rPr>
+        <w:t>1][</w:t>
+      </w:r>
+      <w:proofErr w:type="gramEnd"/>
+      <w:r>
+        <w:rPr>
+          <w:rFonts w:ascii="Consolas" w:eastAsia="Times New Roman" w:hAnsi="Consolas" w:cs="Times New Roman"/>
+          <w:color w:val="D4D4D4"/>
+          <w:kern w:val="0"/>
+          <w:sz w:val="14"/>
+          <w:szCs w:val="14"/>
+          <w14:ligatures w14:val="none"/>
+        </w:rPr>
+        <w:t>j]</w:t>
       </w:r>
       <w:r>
         <w:rPr>
@@ -5473,7 +5835,31 @@
           <w:szCs w:val="14"/>
           <w14:ligatures w14:val="none"/>
         </w:rPr>
-        <w:t xml:space="preserve"> =  (at | plus) :  (at | plus);</w:t>
+        <w:t xml:space="preserve"> </w:t>
+      </w:r>
+      <w:proofErr w:type="gramStart"/>
+      <w:r>
+        <w:rPr>
+          <w:rFonts w:ascii="Consolas" w:eastAsia="Times New Roman" w:hAnsi="Consolas" w:cs="Times New Roman"/>
+          <w:color w:val="D4D4D4"/>
+          <w:kern w:val="0"/>
+          <w:sz w:val="14"/>
+          <w:szCs w:val="14"/>
+          <w14:ligatures w14:val="none"/>
+        </w:rPr>
+        <w:t>=  (</w:t>
+      </w:r>
+      <w:proofErr w:type="gramEnd"/>
+      <w:r>
+        <w:rPr>
+          <w:rFonts w:ascii="Consolas" w:eastAsia="Times New Roman" w:hAnsi="Consolas" w:cs="Times New Roman"/>
+          <w:color w:val="D4D4D4"/>
+          <w:kern w:val="0"/>
+          <w:sz w:val="14"/>
+          <w:szCs w:val="14"/>
+          <w14:ligatures w14:val="none"/>
+        </w:rPr>
+        <w:t>at | plus) :  (at | plus);</w:t>
       </w:r>
     </w:p>
     <w:p>
@@ -5699,7 +6085,31 @@
           <w:szCs w:val="14"/>
           <w14:ligatures w14:val="none"/>
         </w:rPr>
-        <w:t xml:space="preserve"> =  (at | plus) : (dollar | asterisk);</w:t>
+        <w:t xml:space="preserve"> </w:t>
+      </w:r>
+      <w:proofErr w:type="gramStart"/>
+      <w:r>
+        <w:rPr>
+          <w:rFonts w:ascii="Consolas" w:eastAsia="Times New Roman" w:hAnsi="Consolas" w:cs="Times New Roman"/>
+          <w:color w:val="D4D4D4"/>
+          <w:kern w:val="0"/>
+          <w:sz w:val="14"/>
+          <w:szCs w:val="14"/>
+          <w14:ligatures w14:val="none"/>
+        </w:rPr>
+        <w:t>=  (</w:t>
+      </w:r>
+      <w:proofErr w:type="gramEnd"/>
+      <w:r>
+        <w:rPr>
+          <w:rFonts w:ascii="Consolas" w:eastAsia="Times New Roman" w:hAnsi="Consolas" w:cs="Times New Roman"/>
+          <w:color w:val="D4D4D4"/>
+          <w:kern w:val="0"/>
+          <w:sz w:val="14"/>
+          <w:szCs w:val="14"/>
+          <w14:ligatures w14:val="none"/>
+        </w:rPr>
+        <w:t>at | plus) : (dollar | asterisk);</w:t>
       </w:r>
     </w:p>
     <w:p>
@@ -5808,7 +6218,31 @@
           <w:szCs w:val="14"/>
           <w14:ligatures w14:val="none"/>
         </w:rPr>
-        <w:t>[i+1][j]</w:t>
+        <w:t>[i+</w:t>
+      </w:r>
+      <w:proofErr w:type="gramStart"/>
+      <w:r>
+        <w:rPr>
+          <w:rFonts w:ascii="Consolas" w:eastAsia="Times New Roman" w:hAnsi="Consolas" w:cs="Times New Roman"/>
+          <w:color w:val="D4D4D4"/>
+          <w:kern w:val="0"/>
+          <w:sz w:val="14"/>
+          <w:szCs w:val="14"/>
+          <w14:ligatures w14:val="none"/>
+        </w:rPr>
+        <w:t>1][</w:t>
+      </w:r>
+      <w:proofErr w:type="gramEnd"/>
+      <w:r>
+        <w:rPr>
+          <w:rFonts w:ascii="Consolas" w:eastAsia="Times New Roman" w:hAnsi="Consolas" w:cs="Times New Roman"/>
+          <w:color w:val="D4D4D4"/>
+          <w:kern w:val="0"/>
+          <w:sz w:val="14"/>
+          <w:szCs w:val="14"/>
+          <w14:ligatures w14:val="none"/>
+        </w:rPr>
+        <w:t>j]</w:t>
       </w:r>
       <w:r>
         <w:rPr>
@@ -5928,7 +6362,31 @@
           <w:szCs w:val="14"/>
           <w14:ligatures w14:val="none"/>
         </w:rPr>
-        <w:t>[i+1][j]</w:t>
+        <w:t>[i+</w:t>
+      </w:r>
+      <w:proofErr w:type="gramStart"/>
+      <w:r>
+        <w:rPr>
+          <w:rFonts w:ascii="Consolas" w:eastAsia="Times New Roman" w:hAnsi="Consolas" w:cs="Times New Roman"/>
+          <w:color w:val="D4D4D4"/>
+          <w:kern w:val="0"/>
+          <w:sz w:val="14"/>
+          <w:szCs w:val="14"/>
+          <w14:ligatures w14:val="none"/>
+        </w:rPr>
+        <w:t>1][</w:t>
+      </w:r>
+      <w:proofErr w:type="gramEnd"/>
+      <w:r>
+        <w:rPr>
+          <w:rFonts w:ascii="Consolas" w:eastAsia="Times New Roman" w:hAnsi="Consolas" w:cs="Times New Roman"/>
+          <w:color w:val="D4D4D4"/>
+          <w:kern w:val="0"/>
+          <w:sz w:val="14"/>
+          <w:szCs w:val="14"/>
+          <w14:ligatures w14:val="none"/>
+        </w:rPr>
+        <w:t>j]</w:t>
       </w:r>
       <w:r>
         <w:rPr>
@@ -6118,7 +6576,31 @@
           <w:szCs w:val="14"/>
           <w14:ligatures w14:val="none"/>
         </w:rPr>
-        <w:t xml:space="preserve"> =  (at | plus) :  (at | plus);</w:t>
+        <w:t xml:space="preserve"> </w:t>
+      </w:r>
+      <w:proofErr w:type="gramStart"/>
+      <w:r>
+        <w:rPr>
+          <w:rFonts w:ascii="Consolas" w:eastAsia="Times New Roman" w:hAnsi="Consolas" w:cs="Times New Roman"/>
+          <w:color w:val="D4D4D4"/>
+          <w:kern w:val="0"/>
+          <w:sz w:val="14"/>
+          <w:szCs w:val="14"/>
+          <w14:ligatures w14:val="none"/>
+        </w:rPr>
+        <w:t>=  (</w:t>
+      </w:r>
+      <w:proofErr w:type="gramEnd"/>
+      <w:r>
+        <w:rPr>
+          <w:rFonts w:ascii="Consolas" w:eastAsia="Times New Roman" w:hAnsi="Consolas" w:cs="Times New Roman"/>
+          <w:color w:val="D4D4D4"/>
+          <w:kern w:val="0"/>
+          <w:sz w:val="14"/>
+          <w:szCs w:val="14"/>
+          <w14:ligatures w14:val="none"/>
+        </w:rPr>
+        <w:t>at | plus) :  (at | plus);</w:t>
       </w:r>
     </w:p>
     <w:p>
@@ -6321,7 +6803,31 @@
           <w:szCs w:val="14"/>
           <w14:ligatures w14:val="none"/>
         </w:rPr>
-        <w:t xml:space="preserve"> =  (at | plus) : (dollar | asterisk);</w:t>
+        <w:t xml:space="preserve"> </w:t>
+      </w:r>
+      <w:proofErr w:type="gramStart"/>
+      <w:r>
+        <w:rPr>
+          <w:rFonts w:ascii="Consolas" w:eastAsia="Times New Roman" w:hAnsi="Consolas" w:cs="Times New Roman"/>
+          <w:color w:val="D4D4D4"/>
+          <w:kern w:val="0"/>
+          <w:sz w:val="14"/>
+          <w:szCs w:val="14"/>
+          <w14:ligatures w14:val="none"/>
+        </w:rPr>
+        <w:t>=  (</w:t>
+      </w:r>
+      <w:proofErr w:type="gramEnd"/>
+      <w:r>
+        <w:rPr>
+          <w:rFonts w:ascii="Consolas" w:eastAsia="Times New Roman" w:hAnsi="Consolas" w:cs="Times New Roman"/>
+          <w:color w:val="D4D4D4"/>
+          <w:kern w:val="0"/>
+          <w:sz w:val="14"/>
+          <w:szCs w:val="14"/>
+          <w14:ligatures w14:val="none"/>
+        </w:rPr>
+        <w:t>at | plus) : (dollar | asterisk);</w:t>
       </w:r>
     </w:p>
     <w:p>
@@ -6452,7 +6958,31 @@
           <w:szCs w:val="14"/>
           <w14:ligatures w14:val="none"/>
         </w:rPr>
-        <w:t>[i-1][j]</w:t>
+        <w:t>[i-</w:t>
+      </w:r>
+      <w:proofErr w:type="gramStart"/>
+      <w:r>
+        <w:rPr>
+          <w:rFonts w:ascii="Consolas" w:eastAsia="Times New Roman" w:hAnsi="Consolas" w:cs="Times New Roman"/>
+          <w:color w:val="D4D4D4"/>
+          <w:kern w:val="0"/>
+          <w:sz w:val="14"/>
+          <w:szCs w:val="14"/>
+          <w14:ligatures w14:val="none"/>
+        </w:rPr>
+        <w:t>1][</w:t>
+      </w:r>
+      <w:proofErr w:type="gramEnd"/>
+      <w:r>
+        <w:rPr>
+          <w:rFonts w:ascii="Consolas" w:eastAsia="Times New Roman" w:hAnsi="Consolas" w:cs="Times New Roman"/>
+          <w:color w:val="D4D4D4"/>
+          <w:kern w:val="0"/>
+          <w:sz w:val="14"/>
+          <w:szCs w:val="14"/>
+          <w14:ligatures w14:val="none"/>
+        </w:rPr>
+        <w:t>j]</w:t>
       </w:r>
       <w:r>
         <w:rPr>
@@ -6594,7 +7124,31 @@
           <w:szCs w:val="14"/>
           <w14:ligatures w14:val="none"/>
         </w:rPr>
-        <w:t>[i-1][j]</w:t>
+        <w:t>[i-</w:t>
+      </w:r>
+      <w:proofErr w:type="gramStart"/>
+      <w:r>
+        <w:rPr>
+          <w:rFonts w:ascii="Consolas" w:eastAsia="Times New Roman" w:hAnsi="Consolas" w:cs="Times New Roman"/>
+          <w:color w:val="D4D4D4"/>
+          <w:kern w:val="0"/>
+          <w:sz w:val="14"/>
+          <w:szCs w:val="14"/>
+          <w14:ligatures w14:val="none"/>
+        </w:rPr>
+        <w:t>1][</w:t>
+      </w:r>
+      <w:proofErr w:type="gramEnd"/>
+      <w:r>
+        <w:rPr>
+          <w:rFonts w:ascii="Consolas" w:eastAsia="Times New Roman" w:hAnsi="Consolas" w:cs="Times New Roman"/>
+          <w:color w:val="D4D4D4"/>
+          <w:kern w:val="0"/>
+          <w:sz w:val="14"/>
+          <w:szCs w:val="14"/>
+          <w14:ligatures w14:val="none"/>
+        </w:rPr>
+        <w:t>j]</w:t>
       </w:r>
       <w:r>
         <w:rPr>
@@ -6927,7 +7481,31 @@
           <w:szCs w:val="14"/>
           <w14:ligatures w14:val="none"/>
         </w:rPr>
-        <w:t xml:space="preserve"> = (dash | dot) : (dash | dot);</w:t>
+        <w:t xml:space="preserve"> = (dash | dot</w:t>
+      </w:r>
+      <w:proofErr w:type="gramStart"/>
+      <w:r>
+        <w:rPr>
+          <w:rFonts w:ascii="Consolas" w:eastAsia="Times New Roman" w:hAnsi="Consolas" w:cs="Times New Roman"/>
+          <w:color w:val="D4D4D4"/>
+          <w:kern w:val="0"/>
+          <w:sz w:val="14"/>
+          <w:szCs w:val="14"/>
+          <w14:ligatures w14:val="none"/>
+        </w:rPr>
+        <w:t>) :</w:t>
+      </w:r>
+      <w:proofErr w:type="gramEnd"/>
+      <w:r>
+        <w:rPr>
+          <w:rFonts w:ascii="Consolas" w:eastAsia="Times New Roman" w:hAnsi="Consolas" w:cs="Times New Roman"/>
+          <w:color w:val="D4D4D4"/>
+          <w:kern w:val="0"/>
+          <w:sz w:val="14"/>
+          <w:szCs w:val="14"/>
+          <w14:ligatures w14:val="none"/>
+        </w:rPr>
+        <w:t xml:space="preserve"> (dash | dot);</w:t>
       </w:r>
     </w:p>
     <w:p>
@@ -7012,7 +7590,31 @@
           <w:szCs w:val="14"/>
           <w14:ligatures w14:val="none"/>
         </w:rPr>
-        <w:t xml:space="preserve"> =  (at | plus) :  (at | plus);</w:t>
+        <w:t xml:space="preserve"> </w:t>
+      </w:r>
+      <w:proofErr w:type="gramStart"/>
+      <w:r>
+        <w:rPr>
+          <w:rFonts w:ascii="Consolas" w:eastAsia="Times New Roman" w:hAnsi="Consolas" w:cs="Times New Roman"/>
+          <w:color w:val="D4D4D4"/>
+          <w:kern w:val="0"/>
+          <w:sz w:val="14"/>
+          <w:szCs w:val="14"/>
+          <w14:ligatures w14:val="none"/>
+        </w:rPr>
+        <w:t>=  (</w:t>
+      </w:r>
+      <w:proofErr w:type="gramEnd"/>
+      <w:r>
+        <w:rPr>
+          <w:rFonts w:ascii="Consolas" w:eastAsia="Times New Roman" w:hAnsi="Consolas" w:cs="Times New Roman"/>
+          <w:color w:val="D4D4D4"/>
+          <w:kern w:val="0"/>
+          <w:sz w:val="14"/>
+          <w:szCs w:val="14"/>
+          <w14:ligatures w14:val="none"/>
+        </w:rPr>
+        <w:t>at | plus) :  (at | plus);</w:t>
       </w:r>
     </w:p>
     <w:p>
@@ -7097,7 +7699,31 @@
           <w:szCs w:val="14"/>
           <w14:ligatures w14:val="none"/>
         </w:rPr>
-        <w:t xml:space="preserve"> = (dollar | asterisk) : (dollar | asterisk);</w:t>
+        <w:t xml:space="preserve"> = (dollar | asterisk</w:t>
+      </w:r>
+      <w:proofErr w:type="gramStart"/>
+      <w:r>
+        <w:rPr>
+          <w:rFonts w:ascii="Consolas" w:eastAsia="Times New Roman" w:hAnsi="Consolas" w:cs="Times New Roman"/>
+          <w:color w:val="D4D4D4"/>
+          <w:kern w:val="0"/>
+          <w:sz w:val="14"/>
+          <w:szCs w:val="14"/>
+          <w14:ligatures w14:val="none"/>
+        </w:rPr>
+        <w:t>) :</w:t>
+      </w:r>
+      <w:proofErr w:type="gramEnd"/>
+      <w:r>
+        <w:rPr>
+          <w:rFonts w:ascii="Consolas" w:eastAsia="Times New Roman" w:hAnsi="Consolas" w:cs="Times New Roman"/>
+          <w:color w:val="D4D4D4"/>
+          <w:kern w:val="0"/>
+          <w:sz w:val="14"/>
+          <w:szCs w:val="14"/>
+          <w14:ligatures w14:val="none"/>
+        </w:rPr>
+        <w:t xml:space="preserve"> (dollar | asterisk);</w:t>
       </w:r>
     </w:p>
     <w:p>
@@ -7186,6 +7812,7 @@
         </w:rPr>
         <w:t xml:space="preserve">                    </w:t>
       </w:r>
+      <w:proofErr w:type="gramStart"/>
       <w:r>
         <w:rPr>
           <w:rFonts w:ascii="Consolas" w:eastAsia="Times New Roman" w:hAnsi="Consolas" w:cs="Times New Roman"/>
@@ -7206,7 +7833,19 @@
           <w:szCs w:val="14"/>
           <w14:ligatures w14:val="none"/>
         </w:rPr>
-        <w:t xml:space="preserve"> : hashtag;</w:t>
+        <w:t xml:space="preserve"> :</w:t>
+      </w:r>
+      <w:proofErr w:type="gramEnd"/>
+      <w:r>
+        <w:rPr>
+          <w:rFonts w:ascii="Consolas" w:eastAsia="Times New Roman" w:hAnsi="Consolas" w:cs="Times New Roman"/>
+          <w:color w:val="D4D4D4"/>
+          <w:kern w:val="0"/>
+          <w:sz w:val="14"/>
+          <w:szCs w:val="14"/>
+          <w14:ligatures w14:val="none"/>
+        </w:rPr>
+        <w:t xml:space="preserve"> hashtag;</w:t>
       </w:r>
     </w:p>
     <w:p>
@@ -7261,6 +7900,7 @@
         <w:t xml:space="preserve">                </w:t>
       </w:r>
       <w:proofErr w:type="spellStart"/>
+      <w:proofErr w:type="gramStart"/>
       <w:r>
         <w:rPr>
           <w:rFonts w:ascii="Consolas" w:eastAsia="Times New Roman" w:hAnsi="Consolas" w:cs="Times New Roman"/>
@@ -7284,6 +7924,7 @@
         </w:rPr>
         <w:t>;</w:t>
       </w:r>
+      <w:proofErr w:type="gramEnd"/>
     </w:p>
     <w:p>
       <w:pPr>
@@ -7338,6 +7979,7 @@
         <w:t xml:space="preserve">        </w:t>
       </w:r>
       <w:proofErr w:type="spellStart"/>
+      <w:proofErr w:type="gramStart"/>
       <w:r>
         <w:rPr>
           <w:rFonts w:ascii="Consolas" w:eastAsia="Times New Roman" w:hAnsi="Consolas" w:cs="Times New Roman"/>
@@ -7361,6 +8003,7 @@
         </w:rPr>
         <w:t>;</w:t>
       </w:r>
+      <w:proofErr w:type="gramEnd"/>
     </w:p>
     <w:p>
       <w:pPr>
@@ -8074,6 +8717,7 @@
           <w14:ligatures w14:val="none"/>
         </w:rPr>
       </w:pPr>
+      <w:proofErr w:type="gramStart"/>
       <w:r>
         <w:rPr>
           <w:rFonts w:ascii="Consolas" w:eastAsia="Times New Roman" w:hAnsi="Consolas" w:cs="Times New Roman"/>
@@ -8094,7 +8738,19 @@
           <w:szCs w:val="18"/>
           <w14:ligatures w14:val="none"/>
         </w:rPr>
-        <w:t xml:space="preserve"> !(F((</w:t>
+        <w:t xml:space="preserve"> !</w:t>
+      </w:r>
+      <w:proofErr w:type="gramEnd"/>
+      <w:r>
+        <w:rPr>
+          <w:rFonts w:ascii="Consolas" w:eastAsia="Times New Roman" w:hAnsi="Consolas" w:cs="Times New Roman"/>
+          <w:color w:val="000000"/>
+          <w:kern w:val="0"/>
+          <w:sz w:val="18"/>
+          <w:szCs w:val="18"/>
+          <w14:ligatures w14:val="none"/>
+        </w:rPr>
+        <w:t>(F((</w:t>
       </w:r>
       <w:proofErr w:type="spellStart"/>
       <w:r>
@@ -8315,18 +8971,149 @@
           <w:b/>
           <w:bCs/>
           <w:u w:val="single"/>
-          <w:rtl/>
-        </w:rPr>
-      </w:pPr>
-      <w:r>
+        </w:rPr>
+      </w:pPr>
+    </w:p>
+    <w:p>
+      <w:pPr>
+        <w:bidi w:val="0"/>
         <w:rPr>
           <w:b/>
           <w:bCs/>
           <w:u w:val="single"/>
-          <w:rtl/>
-        </w:rPr>
-        <w:br w:type="page"/>
-      </w:r>
+        </w:rPr>
+      </w:pPr>
+    </w:p>
+    <w:p>
+      <w:pPr>
+        <w:bidi w:val="0"/>
+        <w:rPr>
+          <w:b/>
+          <w:bCs/>
+          <w:u w:val="single"/>
+        </w:rPr>
+      </w:pPr>
+    </w:p>
+    <w:p>
+      <w:pPr>
+        <w:bidi w:val="0"/>
+        <w:rPr>
+          <w:b/>
+          <w:bCs/>
+          <w:u w:val="single"/>
+        </w:rPr>
+      </w:pPr>
+    </w:p>
+    <w:p>
+      <w:pPr>
+        <w:bidi w:val="0"/>
+        <w:rPr>
+          <w:b/>
+          <w:bCs/>
+          <w:u w:val="single"/>
+        </w:rPr>
+      </w:pPr>
+    </w:p>
+    <w:p>
+      <w:pPr>
+        <w:bidi w:val="0"/>
+        <w:rPr>
+          <w:b/>
+          <w:bCs/>
+          <w:u w:val="single"/>
+        </w:rPr>
+      </w:pPr>
+    </w:p>
+    <w:p>
+      <w:pPr>
+        <w:bidi w:val="0"/>
+        <w:rPr>
+          <w:b/>
+          <w:bCs/>
+          <w:u w:val="single"/>
+        </w:rPr>
+      </w:pPr>
+    </w:p>
+    <w:p>
+      <w:pPr>
+        <w:bidi w:val="0"/>
+        <w:rPr>
+          <w:b/>
+          <w:bCs/>
+          <w:u w:val="single"/>
+        </w:rPr>
+      </w:pPr>
+    </w:p>
+    <w:p>
+      <w:pPr>
+        <w:bidi w:val="0"/>
+        <w:rPr>
+          <w:b/>
+          <w:bCs/>
+          <w:u w:val="single"/>
+        </w:rPr>
+      </w:pPr>
+    </w:p>
+    <w:p>
+      <w:pPr>
+        <w:bidi w:val="0"/>
+        <w:rPr>
+          <w:b/>
+          <w:bCs/>
+          <w:u w:val="single"/>
+        </w:rPr>
+      </w:pPr>
+    </w:p>
+    <w:p>
+      <w:pPr>
+        <w:bidi w:val="0"/>
+        <w:rPr>
+          <w:b/>
+          <w:bCs/>
+          <w:u w:val="single"/>
+        </w:rPr>
+      </w:pPr>
+    </w:p>
+    <w:p>
+      <w:pPr>
+        <w:bidi w:val="0"/>
+        <w:rPr>
+          <w:b/>
+          <w:bCs/>
+          <w:u w:val="single"/>
+        </w:rPr>
+      </w:pPr>
+    </w:p>
+    <w:p>
+      <w:pPr>
+        <w:bidi w:val="0"/>
+        <w:rPr>
+          <w:b/>
+          <w:bCs/>
+          <w:u w:val="single"/>
+        </w:rPr>
+      </w:pPr>
+    </w:p>
+    <w:p>
+      <w:pPr>
+        <w:bidi w:val="0"/>
+        <w:rPr>
+          <w:b/>
+          <w:bCs/>
+          <w:u w:val="single"/>
+        </w:rPr>
+      </w:pPr>
+    </w:p>
+    <w:p>
+      <w:pPr>
+        <w:bidi w:val="0"/>
+        <w:rPr>
+          <w:b/>
+          <w:bCs/>
+          <w:u w:val="single"/>
+          <w:rtl/>
+        </w:rPr>
+      </w:pPr>
     </w:p>
     <w:p>
       <w:pPr>
@@ -9067,6 +9854,7 @@
         </w:rPr>
       </w:pPr>
       <w:proofErr w:type="spellStart"/>
+      <w:proofErr w:type="gramStart"/>
       <w:r>
         <w:t>createSmvBoardFile</w:t>
       </w:r>
@@ -9075,6 +9863,7 @@
         <w:t>(</w:t>
       </w:r>
       <w:proofErr w:type="spellStart"/>
+      <w:proofErr w:type="gramEnd"/>
       <w:r>
         <w:t>inputFilePath</w:t>
       </w:r>
@@ -9597,13 +10386,18 @@
       </w:r>
       <w:proofErr w:type="spellStart"/>
       <w:r>
-        <w:t>run_nuxmv</w:t>
+        <w:t>run_</w:t>
+      </w:r>
+      <w:proofErr w:type="gramStart"/>
+      <w:r>
+        <w:t>nuxmv</w:t>
       </w:r>
       <w:proofErr w:type="spellEnd"/>
       <w:r>
         <w:t>(</w:t>
       </w:r>
       <w:proofErr w:type="spellStart"/>
+      <w:proofErr w:type="gramEnd"/>
       <w:r>
         <w:t>modelFilename</w:t>
       </w:r>
@@ -10681,9 +11475,22 @@
           <w:szCs w:val="21"/>
           <w14:ligatures w14:val="none"/>
         </w:rPr>
-        <w:t>check_ltlspec</w:t>
-      </w:r>
-      <w:proofErr w:type="spellEnd"/>
+        <w:t>check_</w:t>
+      </w:r>
+      <w:proofErr w:type="gramStart"/>
+      <w:r>
+        <w:rPr>
+          <w:rFonts w:ascii="Consolas" w:eastAsia="Times New Roman" w:hAnsi="Consolas" w:cs="Times New Roman"/>
+          <w:color w:val="A31515"/>
+          <w:kern w:val="0"/>
+          <w:sz w:val="21"/>
+          <w:szCs w:val="21"/>
+          <w14:ligatures w14:val="none"/>
+        </w:rPr>
+        <w:t>ltlspec</w:t>
+      </w:r>
+      <w:proofErr w:type="spellEnd"/>
+      <w:proofErr w:type="gramEnd"/>
     </w:p>
     <w:p>
       <w:pPr>
@@ -10898,9 +11705,22 @@
           <w:szCs w:val="21"/>
           <w14:ligatures w14:val="none"/>
         </w:rPr>
-        <w:t>o_bmc</w:t>
-      </w:r>
-      <w:proofErr w:type="spellEnd"/>
+        <w:t>o_</w:t>
+      </w:r>
+      <w:proofErr w:type="gramStart"/>
+      <w:r>
+        <w:rPr>
+          <w:rFonts w:ascii="Consolas" w:eastAsia="Times New Roman" w:hAnsi="Consolas" w:cs="Times New Roman"/>
+          <w:color w:val="A31515"/>
+          <w:kern w:val="0"/>
+          <w:sz w:val="21"/>
+          <w:szCs w:val="21"/>
+          <w14:ligatures w14:val="none"/>
+        </w:rPr>
+        <w:t>bmc</w:t>
+      </w:r>
+      <w:proofErr w:type="spellEnd"/>
+      <w:proofErr w:type="gramEnd"/>
     </w:p>
     <w:p>
       <w:pPr>
@@ -10937,9 +11757,22 @@
           <w:szCs w:val="21"/>
           <w14:ligatures w14:val="none"/>
         </w:rPr>
-        <w:t>c_bmc</w:t>
-      </w:r>
-      <w:proofErr w:type="spellEnd"/>
+        <w:t>c_</w:t>
+      </w:r>
+      <w:proofErr w:type="gramStart"/>
+      <w:r>
+        <w:rPr>
+          <w:rFonts w:ascii="Consolas" w:eastAsia="Times New Roman" w:hAnsi="Consolas" w:cs="Times New Roman"/>
+          <w:color w:val="A31515"/>
+          <w:kern w:val="0"/>
+          <w:sz w:val="21"/>
+          <w:szCs w:val="21"/>
+          <w14:ligatures w14:val="none"/>
+        </w:rPr>
+        <w:t>bmc</w:t>
+      </w:r>
+      <w:proofErr w:type="spellEnd"/>
+      <w:proofErr w:type="gramEnd"/>
     </w:p>
     <w:p>
       <w:pPr>
@@ -11095,9 +11928,22 @@
           <w:szCs w:val="21"/>
           <w14:ligatures w14:val="none"/>
         </w:rPr>
-        <w:t>o_bmc</w:t>
-      </w:r>
-      <w:proofErr w:type="spellEnd"/>
+        <w:t>o_</w:t>
+      </w:r>
+      <w:proofErr w:type="gramStart"/>
+      <w:r>
+        <w:rPr>
+          <w:rFonts w:ascii="Consolas" w:eastAsia="Times New Roman" w:hAnsi="Consolas" w:cs="Times New Roman"/>
+          <w:color w:val="A31515"/>
+          <w:kern w:val="0"/>
+          <w:sz w:val="21"/>
+          <w:szCs w:val="21"/>
+          <w14:ligatures w14:val="none"/>
+        </w:rPr>
+        <w:t>bmc</w:t>
+      </w:r>
+      <w:proofErr w:type="spellEnd"/>
+      <w:proofErr w:type="gramEnd"/>
     </w:p>
     <w:p>
       <w:pPr>
@@ -11146,8 +11992,21 @@
           <w:szCs w:val="21"/>
           <w14:ligatures w14:val="none"/>
         </w:rPr>
-        <w:t xml:space="preserve"> -k steps</w:t>
-      </w:r>
+        <w:t xml:space="preserve"> -k </w:t>
+      </w:r>
+      <w:proofErr w:type="gramStart"/>
+      <w:r>
+        <w:rPr>
+          <w:rFonts w:ascii="Consolas" w:eastAsia="Times New Roman" w:hAnsi="Consolas" w:cs="Times New Roman"/>
+          <w:color w:val="A31515"/>
+          <w:kern w:val="0"/>
+          <w:sz w:val="21"/>
+          <w:szCs w:val="21"/>
+          <w14:ligatures w14:val="none"/>
+        </w:rPr>
+        <w:t>steps</w:t>
+      </w:r>
+      <w:proofErr w:type="gramEnd"/>
     </w:p>
     <w:p>
       <w:pPr>
@@ -12206,6 +13065,7 @@
         <w:t xml:space="preserve"> </w:t>
       </w:r>
       <w:proofErr w:type="spellStart"/>
+      <w:proofErr w:type="gramStart"/>
       <w:r>
         <w:t>MeasureRunTime</w:t>
       </w:r>
@@ -12214,6 +13074,7 @@
         <w:t>(</w:t>
       </w:r>
       <w:proofErr w:type="spellStart"/>
+      <w:proofErr w:type="gramEnd"/>
       <w:r>
         <w:t>modelFilePath</w:t>
       </w:r>
@@ -13456,6 +14317,7 @@
           <w14:ligatures w14:val="none"/>
         </w:rPr>
       </w:pPr>
+      <w:proofErr w:type="gramStart"/>
       <w:r>
         <w:rPr>
           <w:rFonts w:ascii="Consolas" w:eastAsia="Times New Roman" w:hAnsi="Consolas" w:cs="Times New Roman"/>
@@ -13476,7 +14338,19 @@
           <w:szCs w:val="18"/>
           <w14:ligatures w14:val="none"/>
         </w:rPr>
-        <w:t xml:space="preserve"> !(F((</w:t>
+        <w:t xml:space="preserve"> !</w:t>
+      </w:r>
+      <w:proofErr w:type="gramEnd"/>
+      <w:r>
+        <w:rPr>
+          <w:rFonts w:ascii="Consolas" w:eastAsia="Times New Roman" w:hAnsi="Consolas" w:cs="Times New Roman"/>
+          <w:color w:val="000000"/>
+          <w:kern w:val="0"/>
+          <w:sz w:val="18"/>
+          <w:szCs w:val="18"/>
+          <w14:ligatures w14:val="none"/>
+        </w:rPr>
+        <w:t>(F((</w:t>
       </w:r>
       <w:proofErr w:type="spellStart"/>
       <w:r>
@@ -13666,6 +14540,7 @@
           <w14:ligatures w14:val="none"/>
         </w:rPr>
       </w:pPr>
+      <w:proofErr w:type="gramStart"/>
       <w:r>
         <w:rPr>
           <w:rFonts w:ascii="Consolas" w:eastAsia="Times New Roman" w:hAnsi="Consolas" w:cs="Times New Roman"/>
@@ -13686,7 +14561,19 @@
           <w:szCs w:val="18"/>
           <w14:ligatures w14:val="none"/>
         </w:rPr>
-        <w:t xml:space="preserve"> !(F((</w:t>
+        <w:t xml:space="preserve"> !</w:t>
+      </w:r>
+      <w:proofErr w:type="gramEnd"/>
+      <w:r>
+        <w:rPr>
+          <w:rFonts w:ascii="Consolas" w:eastAsia="Times New Roman" w:hAnsi="Consolas" w:cs="Times New Roman"/>
+          <w:color w:val="000000"/>
+          <w:kern w:val="0"/>
+          <w:sz w:val="18"/>
+          <w:szCs w:val="18"/>
+          <w14:ligatures w14:val="none"/>
+        </w:rPr>
+        <w:t>(F((</w:t>
       </w:r>
       <w:proofErr w:type="spellStart"/>
       <w:r>

</xml_diff>

<commit_message>
finished runtime anylsis part 4
</commit_message>
<xml_diff>
--- a/Report&Appendices/final_project.docx
+++ b/Report&Appendices/final_project.docx
@@ -406,16 +406,159 @@
     <w:p>
       <w:pPr>
         <w:bidi w:val="0"/>
-        <w:rPr>
-          <w:rtl/>
-        </w:rPr>
-      </w:pPr>
-      <w:r>
-        <w:rPr>
-          <w:rtl/>
-        </w:rPr>
-        <w:br w:type="page"/>
-      </w:r>
+      </w:pPr>
+    </w:p>
+    <w:p>
+      <w:pPr>
+        <w:rPr>
+          <w:rFonts w:hint="cs"/>
+          <w:rtl/>
+        </w:rPr>
+      </w:pPr>
+      <w:r>
+        <w:rPr>
+          <w:rFonts w:hint="cs"/>
+          <w:rtl/>
+        </w:rPr>
+        <w:t xml:space="preserve">מיכל והלל, תודה על כל הסמסטר! היה קורס ממש מעניין </w:t>
+      </w:r>
+      <w:r>
+        <w:rPr>
+          <mc:AlternateContent>
+            <mc:Choice Requires="w16se"/>
+            <mc:Fallback>
+              <w:rFonts w:ascii="Segoe UI Emoji" w:eastAsia="Segoe UI Emoji" w:hAnsi="Segoe UI Emoji" w:cs="Segoe UI Emoji"/>
+            </mc:Fallback>
+          </mc:AlternateContent>
+          <w:rtl/>
+        </w:rPr>
+        <mc:AlternateContent>
+          <mc:Choice Requires="w16se">
+            <w16se:symEx w16se:font="Segoe UI Emoji" w16se:char="1F60A"/>
+          </mc:Choice>
+          <mc:Fallback>
+            <w:t>😊</w:t>
+          </mc:Fallback>
+        </mc:AlternateContent>
+      </w:r>
+    </w:p>
+    <w:p>
+      <w:pPr>
+        <w:rPr>
+          <w:rFonts w:hint="cs"/>
+          <w:rtl/>
+        </w:rPr>
+      </w:pPr>
+    </w:p>
+    <w:p>
+      <w:pPr>
+        <w:bidi w:val="0"/>
+      </w:pPr>
+    </w:p>
+    <w:p>
+      <w:pPr>
+        <w:bidi w:val="0"/>
+      </w:pPr>
+    </w:p>
+    <w:p>
+      <w:pPr>
+        <w:bidi w:val="0"/>
+      </w:pPr>
+    </w:p>
+    <w:p>
+      <w:pPr>
+        <w:bidi w:val="0"/>
+      </w:pPr>
+    </w:p>
+    <w:p>
+      <w:pPr>
+        <w:bidi w:val="0"/>
+      </w:pPr>
+    </w:p>
+    <w:p>
+      <w:pPr>
+        <w:bidi w:val="0"/>
+      </w:pPr>
+    </w:p>
+    <w:p>
+      <w:pPr>
+        <w:bidi w:val="0"/>
+      </w:pPr>
+    </w:p>
+    <w:p>
+      <w:pPr>
+        <w:bidi w:val="0"/>
+      </w:pPr>
+    </w:p>
+    <w:p>
+      <w:pPr>
+        <w:bidi w:val="0"/>
+      </w:pPr>
+    </w:p>
+    <w:p>
+      <w:pPr>
+        <w:bidi w:val="0"/>
+      </w:pPr>
+    </w:p>
+    <w:p>
+      <w:pPr>
+        <w:bidi w:val="0"/>
+      </w:pPr>
+    </w:p>
+    <w:p>
+      <w:pPr>
+        <w:bidi w:val="0"/>
+      </w:pPr>
+    </w:p>
+    <w:p>
+      <w:pPr>
+        <w:bidi w:val="0"/>
+      </w:pPr>
+    </w:p>
+    <w:p>
+      <w:pPr>
+        <w:bidi w:val="0"/>
+      </w:pPr>
+    </w:p>
+    <w:p>
+      <w:pPr>
+        <w:bidi w:val="0"/>
+      </w:pPr>
+    </w:p>
+    <w:p>
+      <w:pPr>
+        <w:bidi w:val="0"/>
+      </w:pPr>
+    </w:p>
+    <w:p>
+      <w:pPr>
+        <w:bidi w:val="0"/>
+      </w:pPr>
+    </w:p>
+    <w:p>
+      <w:pPr>
+        <w:bidi w:val="0"/>
+      </w:pPr>
+    </w:p>
+    <w:p>
+      <w:pPr>
+        <w:bidi w:val="0"/>
+      </w:pPr>
+    </w:p>
+    <w:p>
+      <w:pPr>
+        <w:bidi w:val="0"/>
+      </w:pPr>
+    </w:p>
+    <w:p>
+      <w:pPr>
+        <w:bidi w:val="0"/>
+      </w:pPr>
+    </w:p>
+    <w:p>
+      <w:pPr>
+        <w:bidi w:val="0"/>
+      </w:pPr>
     </w:p>
     <w:p>
       <w:pPr>
@@ -431,7 +574,6 @@
           <w:u w:val="single"/>
           <w:rtl/>
         </w:rPr>
-        <w:lastRenderedPageBreak/>
         <w:t>חלק ראשון</w:t>
       </w:r>
       <w:r>
@@ -1642,7 +1784,7 @@
           <w:rtl/>
           <w14:ligatures w14:val="none"/>
         </w:rPr>
-        <w:t xml:space="preserve">יהן). בכל אחד משני המצבים הללו, יכול להיות שיש על מקום זה בלוח את השחקן, או את הקופסה, </w:t>
+        <w:t xml:space="preserve">יהן). בכל </w:t>
       </w:r>
       <w:r>
         <w:rPr>
@@ -1652,7 +1794,7 @@
           <w14:ligatures w14:val="none"/>
         </w:rPr>
         <w:lastRenderedPageBreak/>
-        <w:t xml:space="preserve">או שאין עליו כלום. לכן חילקנו את המצבים הנותרים (אחרי שטיפלנו באופציה של הקיר), לשתי </w:t>
+        <w:t xml:space="preserve">אחד משני המצבים הללו, יכול להיות שיש על מקום זה בלוח את השחקן, או את הקופסה, או שאין עליו כלום. לכן חילקנו את המצבים הנותרים (אחרי שטיפלנו באופציה של הקיר), לשתי </w:t>
       </w:r>
       <w:r>
         <w:rPr>
@@ -3063,6 +3205,7 @@
           <w:szCs w:val="14"/>
           <w14:ligatures w14:val="none"/>
         </w:rPr>
+        <w:lastRenderedPageBreak/>
         <w:t xml:space="preserve">            </w:t>
       </w:r>
       <w:r>
@@ -3156,7 +3299,6 @@
           <w:szCs w:val="14"/>
           <w14:ligatures w14:val="none"/>
         </w:rPr>
-        <w:lastRenderedPageBreak/>
         <w:t xml:space="preserve">   SokobanBoard[i][j]</w:t>
       </w:r>
       <w:r>
@@ -5058,6 +5200,7 @@
           <w:szCs w:val="14"/>
           <w14:ligatures w14:val="none"/>
         </w:rPr>
+        <w:lastRenderedPageBreak/>
         <w:t xml:space="preserve">                </w:t>
       </w:r>
       <w:r>
@@ -5132,7 +5275,6 @@
           <w:szCs w:val="14"/>
           <w14:ligatures w14:val="none"/>
         </w:rPr>
-        <w:lastRenderedPageBreak/>
         <w:t xml:space="preserve">        </w:t>
       </w:r>
       <w:r>
@@ -6166,7 +6308,6 @@
           <w:u w:val="single"/>
           <w:rtl/>
         </w:rPr>
-        <w:lastRenderedPageBreak/>
         <w:t>חלק שני</w:t>
       </w:r>
     </w:p>
@@ -6646,6 +6787,7 @@
           <w:rFonts w:hint="cs"/>
           <w:rtl/>
         </w:rPr>
+        <w:lastRenderedPageBreak/>
         <w:t xml:space="preserve">בחלק זה, כתבנו קוד הקורא קובץ </w:t>
       </w:r>
       <w:r>
@@ -6690,7 +6832,6 @@
         <w:t xml:space="preserve">לפתירת הלוח. לאחר מכן הקוד יריץ את קובץ ה </w:t>
       </w:r>
       <w:r>
-        <w:lastRenderedPageBreak/>
         <w:t>.smv</w:t>
       </w:r>
       <w:r>
@@ -7355,6 +7496,7 @@
           <w:rFonts w:hint="cs"/>
           <w:rtl/>
         </w:rPr>
+        <w:lastRenderedPageBreak/>
         <w:t xml:space="preserve">לפי האופן בו הגדרנו את תנאי הניצחון, אם הלוח פתיר- אזי ה </w:t>
       </w:r>
       <w:r>
@@ -7421,15 +7563,7 @@
           <w:rFonts w:hint="cs"/>
           <w:rtl/>
         </w:rPr>
-        <w:t xml:space="preserve">) הופכים להיות תאים </w:t>
-      </w:r>
-      <w:r>
-        <w:rPr>
-          <w:rFonts w:hint="cs"/>
-          <w:rtl/>
-        </w:rPr>
-        <w:lastRenderedPageBreak/>
-        <w:t xml:space="preserve">מסוג קופסא על מטרה (*). אם הלוח לא פתיר, ה </w:t>
+        <w:t xml:space="preserve">) הופכים להיות תאים מסוג קופסא על מטרה (*). אם הלוח לא פתיר, ה </w:t>
       </w:r>
       <w:r>
         <w:t>nuXmv</w:t>
@@ -8394,6 +8528,7 @@
           <w:szCs w:val="21"/>
           <w14:ligatures w14:val="none"/>
         </w:rPr>
+        <w:lastRenderedPageBreak/>
         <w:t>g</w:t>
       </w:r>
       <w:r>
@@ -8483,7 +8618,6 @@
           <w:rFonts w:hint="cs"/>
           <w:rtl/>
         </w:rPr>
-        <w:lastRenderedPageBreak/>
         <w:t xml:space="preserve">כאשר  </w:t>
       </w:r>
       <w:r>
@@ -9776,7 +9910,6 @@
       <w:pPr>
         <w:rPr>
           <w:rFonts w:hint="cs"/>
-          <w:rtl/>
         </w:rPr>
       </w:pPr>
       <w:r>
@@ -9928,7 +10061,315 @@
           <w:u w:val="single"/>
           <w:rtl/>
         </w:rPr>
-        <w:t>שאל</w:t>
+        <w:t>שאלות 1,2</w:t>
+      </w:r>
+    </w:p>
+    <w:p>
+      <w:pPr>
+        <w:rPr>
+          <w:rtl/>
+        </w:rPr>
+      </w:pPr>
+      <w:r>
+        <w:rPr>
+          <w:rFonts w:hint="cs"/>
+          <w:rtl/>
+        </w:rPr>
+        <w:t xml:space="preserve">בחלק זה פתרנו את הלוחות בצורה איטרטיבית, פירוט מלא של המודלים האיטרטיביים וזמני הריצה שלהם נמצא בגיטהאב. דוגמה למודלים איטרטיביים תיראה כך: אם המודל המקורי (הלא איטרטיבי) יקרא כך: </w:t>
+      </w:r>
+      <w:r>
+        <w:t>ccc.smv</w:t>
+      </w:r>
+      <w:r>
+        <w:rPr>
+          <w:rFonts w:hint="cs"/>
+          <w:rtl/>
+        </w:rPr>
+        <w:t xml:space="preserve"> ובו ישנן 7 מטרות, ובכל איטרציה אנחנו רוצים לפתור 3 מטרות (למעט האיטרציה ה</w:t>
+      </w:r>
+      <w:r>
+        <w:rPr>
+          <w:rFonts w:hint="cs"/>
+          <w:rtl/>
+        </w:rPr>
+        <w:t>אחרונה</w:t>
+      </w:r>
+      <w:r>
+        <w:rPr>
+          <w:rFonts w:hint="cs"/>
+          <w:rtl/>
+        </w:rPr>
+        <w:t xml:space="preserve"> שבה נפתור עבור המטרה האחרונה), המודלים האיטרטיביים יקראו כך:</w:t>
+      </w:r>
+    </w:p>
+    <w:p>
+      <w:pPr>
+        <w:jc w:val="right"/>
+      </w:pPr>
+      <w:r>
+        <w:t>ccc_IterationModel_iter1</w:t>
+      </w:r>
+      <w:r>
+        <w:t>.smv</w:t>
+      </w:r>
+    </w:p>
+    <w:p>
+      <w:pPr>
+        <w:jc w:val="right"/>
+      </w:pPr>
+      <w:r>
+        <w:t>ccc_IterationModel_iter</w:t>
+      </w:r>
+      <w:r>
+        <w:t>2.smv</w:t>
+      </w:r>
+    </w:p>
+    <w:p>
+      <w:pPr>
+        <w:jc w:val="right"/>
+      </w:pPr>
+      <w:r>
+        <w:t>ccc_IterationModel_iter</w:t>
+      </w:r>
+      <w:r>
+        <w:t>3.smv</w:t>
+      </w:r>
+    </w:p>
+    <w:p>
+      <w:pPr>
+        <w:rPr>
+          <w:b/>
+          <w:bCs/>
+          <w:color w:val="FF0000"/>
+          <w:sz w:val="32"/>
+          <w:szCs w:val="32"/>
+          <w:rtl/>
+        </w:rPr>
+      </w:pPr>
+      <w:r>
+        <w:rPr>
+          <w:rFonts w:hint="cs"/>
+          <w:b/>
+          <w:bCs/>
+          <w:color w:val="FF0000"/>
+          <w:sz w:val="32"/>
+          <w:szCs w:val="32"/>
+          <w:rtl/>
+        </w:rPr>
+        <w:t xml:space="preserve">צריך </w:t>
+      </w:r>
+      <w:r>
+        <w:rPr>
+          <w:rFonts w:hint="cs"/>
+          <w:b/>
+          <w:bCs/>
+          <w:color w:val="FF0000"/>
+          <w:sz w:val="32"/>
+          <w:szCs w:val="32"/>
+          <w:rtl/>
+        </w:rPr>
+        <w:t xml:space="preserve">להוסיף שיש גם קבצי </w:t>
+      </w:r>
+      <w:r>
+        <w:rPr>
+          <w:b/>
+          <w:bCs/>
+          <w:color w:val="FF0000"/>
+          <w:sz w:val="32"/>
+          <w:szCs w:val="32"/>
+        </w:rPr>
+        <w:t xml:space="preserve">out </w:t>
+      </w:r>
+      <w:r>
+        <w:rPr>
+          <w:rFonts w:hint="cs"/>
+          <w:b/>
+          <w:bCs/>
+          <w:color w:val="FF0000"/>
+          <w:sz w:val="32"/>
+          <w:szCs w:val="32"/>
+          <w:rtl/>
+        </w:rPr>
+        <w:t xml:space="preserve"> של האיטרציות ויש גם קבצי </w:t>
+      </w:r>
+      <w:r>
+        <w:rPr>
+          <w:b/>
+          <w:bCs/>
+          <w:color w:val="FF0000"/>
+          <w:sz w:val="32"/>
+          <w:szCs w:val="32"/>
+        </w:rPr>
+        <w:t>iterative</w:t>
+      </w:r>
+      <w:r>
+        <w:rPr>
+          <w:rFonts w:hint="cs"/>
+          <w:b/>
+          <w:bCs/>
+          <w:color w:val="FF0000"/>
+          <w:sz w:val="32"/>
+          <w:szCs w:val="32"/>
+          <w:rtl/>
+        </w:rPr>
+        <w:t xml:space="preserve"> שמכילים את זמן הריצה של כל אחת המאיטרציות וזמן הריצה הכולל.</w:t>
+      </w:r>
+      <w:r>
+        <w:rPr>
+          <w:rFonts w:hint="cs"/>
+          <w:b/>
+          <w:bCs/>
+          <w:color w:val="FF0000"/>
+          <w:sz w:val="32"/>
+          <w:szCs w:val="32"/>
+          <w:rtl/>
+        </w:rPr>
+        <w:t xml:space="preserve"> להוסיף גם מהו שם התייקיה הרלוונטית</w:t>
+      </w:r>
+      <w:r>
+        <w:rPr>
+          <w:rFonts w:hint="cs"/>
+          <w:b/>
+          <w:bCs/>
+          <w:color w:val="FF0000"/>
+          <w:sz w:val="32"/>
+          <w:szCs w:val="32"/>
+          <w:rtl/>
+        </w:rPr>
+        <w:t>.</w:t>
+      </w:r>
+      <w:r>
+        <w:rPr>
+          <w:rFonts w:hint="cs"/>
+          <w:b/>
+          <w:bCs/>
+          <w:color w:val="FF0000"/>
+          <w:sz w:val="32"/>
+          <w:szCs w:val="32"/>
+          <w:rtl/>
+        </w:rPr>
+        <w:t xml:space="preserve"> ולהוסיף גם מה זה כל קובץ..</w:t>
+      </w:r>
+      <w:r>
+        <w:rPr>
+          <w:rFonts w:hint="cs"/>
+          <w:b/>
+          <w:bCs/>
+          <w:color w:val="FF0000"/>
+          <w:sz w:val="32"/>
+          <w:szCs w:val="32"/>
+          <w:rtl/>
+        </w:rPr>
+        <w:t xml:space="preserve"> כמו שעשית בחלק 3</w:t>
+      </w:r>
+    </w:p>
+    <w:p>
+      <w:pPr>
+        <w:rPr>
+          <w:rFonts w:hint="cs"/>
+          <w:b/>
+          <w:bCs/>
+          <w:color w:val="FF0000"/>
+          <w:sz w:val="32"/>
+          <w:szCs w:val="32"/>
+          <w:rtl/>
+        </w:rPr>
+      </w:pPr>
+      <w:r>
+        <w:rPr>
+          <w:rFonts w:hint="cs"/>
+          <w:b/>
+          <w:bCs/>
+          <w:color w:val="FF0000"/>
+          <w:sz w:val="32"/>
+          <w:szCs w:val="32"/>
+          <w:rtl/>
+        </w:rPr>
+        <w:t>להסביר על האופציה להדפסה, ולתת דוגמה של הדפסה כי מראה בצורה טובה יותר איך הלוחות משתנים בכל איטרציה. את יכולה להדגים על לוח פשוט (שירוץ לך מהר) כי רק צריך שתי תמונות פה שיראו את ההבדלים.</w:t>
+      </w:r>
+    </w:p>
+    <w:p>
+      <w:pPr>
+        <w:rPr>
+          <w:rtl/>
+        </w:rPr>
+      </w:pPr>
+      <w:r>
+        <w:rPr>
+          <w:rFonts w:hint="cs"/>
+          <w:rtl/>
+        </w:rPr>
+        <w:t>האופן בו פתרנו את הלוחות בצורה איטרטיבית:</w:t>
+      </w:r>
+    </w:p>
+    <w:p>
+      <w:pPr>
+        <w:rPr>
+          <w:rtl/>
+        </w:rPr>
+      </w:pPr>
+      <w:r>
+        <w:rPr>
+          <w:rFonts w:hint="cs"/>
+          <w:color w:val="FF0000"/>
+          <w:sz w:val="28"/>
+          <w:szCs w:val="28"/>
+          <w:rtl/>
+        </w:rPr>
+        <w:t xml:space="preserve">חשוב: </w:t>
+      </w:r>
+      <w:r>
+        <w:rPr>
+          <w:rFonts w:hint="cs"/>
+          <w:color w:val="FF0000"/>
+          <w:sz w:val="28"/>
+          <w:szCs w:val="28"/>
+          <w:rtl/>
+        </w:rPr>
+        <w:t>בכל איטרציה בחרנו בצורה רנדומלית את המטרות אותן נפתור באיטרציה זו (לפי מספר האיטרציות שניתן כקלט לקוד</w:t>
+      </w:r>
+      <w:r>
+        <w:rPr>
+          <w:rFonts w:hint="cs"/>
+          <w:color w:val="FF0000"/>
+          <w:sz w:val="28"/>
+          <w:szCs w:val="28"/>
+          <w:rtl/>
+        </w:rPr>
+        <w:t>, ובאיטרציה האחרונה פתרנו את שארית המטרות אם שארית המטרות קטנה ממספר המטרות בכל איטרציה</w:t>
+      </w:r>
+      <w:r>
+        <w:rPr>
+          <w:rFonts w:hint="cs"/>
+          <w:color w:val="FF0000"/>
+          <w:sz w:val="28"/>
+          <w:szCs w:val="28"/>
+          <w:rtl/>
+        </w:rPr>
+        <w:t>). בחרנו בצורה רנדומלית, ולא לפי מטרה שקרובה לקופסא מסוימת או לשחקן, שכן לכל אחת מהבחירות הללו יש דוגמה נגדית שתגרום לפתרון לא אופטימלי ולכן העדפנו את הבחירה הרנדומלית</w:t>
+      </w:r>
+      <w:r>
+        <w:rPr>
+          <w:rFonts w:hint="cs"/>
+          <w:color w:val="FF0000"/>
+          <w:rtl/>
+        </w:rPr>
+        <w:t>.</w:t>
+      </w:r>
+      <w:r>
+        <w:rPr>
+          <w:rFonts w:hint="cs"/>
+          <w:color w:val="FF0000"/>
+          <w:rtl/>
+        </w:rPr>
+        <w:t xml:space="preserve"> </w:t>
+      </w:r>
+      <w:r>
+        <w:rPr>
+          <w:rFonts w:hint="cs"/>
+          <w:rtl/>
+        </w:rPr>
+        <w:t xml:space="preserve">לאחר בחירה זו, פתרנו את הלוח עבור אותן מטרות שנבחר, ביצענו עדכון ללוח לפי המצב הסופי של האיטרציה הקודמת, והמשכנו לפתרון האיטרציה הבאה, כאשר בכל איטרציה הוספנו לתנאי הניצחון את הקופסאות שנוספו באיטרציה זו </w:t>
       </w:r>
       <w:r>
         <w:rPr>
@@ -9936,150 +10377,6 @@
           <w:u w:val="single"/>
           <w:rtl/>
         </w:rPr>
-        <w:t>ות</w:t>
-      </w:r>
-      <w:r>
-        <w:rPr>
-          <w:rFonts w:hint="cs"/>
-          <w:u w:val="single"/>
-          <w:rtl/>
-        </w:rPr>
-        <w:t xml:space="preserve"> 1</w:t>
-      </w:r>
-      <w:r>
-        <w:rPr>
-          <w:rFonts w:hint="cs"/>
-          <w:u w:val="single"/>
-          <w:rtl/>
-        </w:rPr>
-        <w:t>,2,3</w:t>
-      </w:r>
-    </w:p>
-    <w:p>
-      <w:pPr>
-        <w:rPr>
-          <w:rtl/>
-        </w:rPr>
-      </w:pPr>
-      <w:r>
-        <w:rPr>
-          <w:rFonts w:hint="cs"/>
-          <w:rtl/>
-        </w:rPr>
-        <w:t xml:space="preserve">בחלק זה פתרנו את הלוחות בצורה איטרטיבית, פירוט מלא של המודלים האיטרטיביים וזמני הריצה שלהם נמצא בגיטהאב. דוגמה למודלים איטרטיביים תיראה כך: אם המודל המקורי (הלא איטרטיבי) יקרא כך: </w:t>
-      </w:r>
-      <w:r>
-        <w:t>ccc.smv</w:t>
-      </w:r>
-      <w:r>
-        <w:rPr>
-          <w:rFonts w:hint="cs"/>
-          <w:rtl/>
-        </w:rPr>
-        <w:t xml:space="preserve"> ובו ישנן 7 מטרות, ובכל איטרציה אנחנו רוצים לפתור 3 מטרות (למעט האיטרציה ה</w:t>
-      </w:r>
-      <w:r>
-        <w:rPr>
-          <w:rFonts w:hint="cs"/>
-          <w:rtl/>
-        </w:rPr>
-        <w:t>אחרונה</w:t>
-      </w:r>
-      <w:r>
-        <w:rPr>
-          <w:rFonts w:hint="cs"/>
-          <w:rtl/>
-        </w:rPr>
-        <w:t xml:space="preserve"> שבה נפתור עבור המטרה האחרונה), המודלים האיטרטיביים יקראו כך:</w:t>
-      </w:r>
-    </w:p>
-    <w:p>
-      <w:pPr>
-        <w:jc w:val="right"/>
-      </w:pPr>
-      <w:r>
-        <w:t>ccc_IterationModel_iter1</w:t>
-      </w:r>
-      <w:r>
-        <w:t>.smv</w:t>
-      </w:r>
-    </w:p>
-    <w:p>
-      <w:pPr>
-        <w:jc w:val="right"/>
-      </w:pPr>
-      <w:r>
-        <w:t>ccc_IterationModel_iter</w:t>
-      </w:r>
-      <w:r>
-        <w:t>2.smv</w:t>
-      </w:r>
-    </w:p>
-    <w:p>
-      <w:pPr>
-        <w:jc w:val="right"/>
-      </w:pPr>
-      <w:r>
-        <w:t>ccc_IterationModel_iter</w:t>
-      </w:r>
-      <w:r>
-        <w:t>3.smv</w:t>
-      </w:r>
-    </w:p>
-    <w:p>
-      <w:pPr>
-        <w:rPr>
-          <w:rtl/>
-        </w:rPr>
-      </w:pPr>
-      <w:r>
-        <w:rPr>
-          <w:rFonts w:hint="cs"/>
-          <w:rtl/>
-        </w:rPr>
-        <w:t>האופן בו פתרנו את הלוחות בצורה איטרטיבית:</w:t>
-      </w:r>
-    </w:p>
-    <w:p>
-      <w:pPr>
-        <w:rPr>
-          <w:rtl/>
-        </w:rPr>
-      </w:pPr>
-      <w:r>
-        <w:rPr>
-          <w:rFonts w:hint="cs"/>
-          <w:rtl/>
-        </w:rPr>
-        <w:t>בכל איטרציה בחרנו בצורה רנדומלית את המטרות אותן נפתור באיטרציה זו (לפי מספר האיטרציות שניתן כקלט לקוד</w:t>
-      </w:r>
-      <w:r>
-        <w:rPr>
-          <w:rFonts w:hint="cs"/>
-          <w:rtl/>
-        </w:rPr>
-        <w:t>, ובאיטרציה האחרונה פתרנו את שארית המטרות אם שארית המטרות קטנה ממספר המטרות בכל איטרציה</w:t>
-      </w:r>
-      <w:r>
-        <w:rPr>
-          <w:rFonts w:hint="cs"/>
-          <w:rtl/>
-        </w:rPr>
-        <w:t>). בחרנו בצורה רנדומלית, ולא לפי מטרה שקרובה לקופסא מסוימת או לשחקן, שכן לכל אחת מהבחירות הללו יש דוגמה נגדית שתגרום לפתרון לא אופטימלי ולכן העדפנו את הבחירה הרנדומלית.</w:t>
-      </w:r>
-      <w:r>
-        <w:rPr>
-          <w:rFonts w:hint="cs"/>
-          <w:rtl/>
-        </w:rPr>
-        <w:t xml:space="preserve"> לאחר בחירה זו, פתרנו את הלוח עבור אותן מטרות שנבחר, ביצענו עדכון ללוח לפי המצב הסופי של האיטרציה הקודמת, והמשכנו לפתרון האיטרציה הבאה, כאשר בכל איטרציה הוספנו לתנאי הניצחון את הקופסאות שנוספו באיטרציה זו </w:t>
-      </w:r>
-      <w:r>
-        <w:rPr>
-          <w:rFonts w:hint="cs"/>
-          <w:u w:val="single"/>
-          <w:rtl/>
-        </w:rPr>
         <w:t>בנוסף</w:t>
       </w:r>
       <w:r>
@@ -10094,7 +10391,15 @@
           <w:rFonts w:hint="cs"/>
           <w:rtl/>
         </w:rPr>
-        <w:t>, ולא נרצה להגיע למצב שבו בסוף כל האיטרציות חלק מהקופסאות לא פתורות</w:t>
+        <w:t xml:space="preserve">, ולא נרצה להגיע למצב שבו בסוף </w:t>
+      </w:r>
+      <w:r>
+        <w:rPr>
+          <w:rFonts w:hint="cs"/>
+          <w:rtl/>
+        </w:rPr>
+        <w:lastRenderedPageBreak/>
+        <w:t>כל האיטרציות חלק מהקופסאות לא פתורות</w:t>
       </w:r>
       <w:r>
         <w:rPr>
@@ -10656,24 +10961,734 @@
     <w:p>
       <w:pPr>
         <w:rPr>
-          <w:rtl/>
-        </w:rPr>
-      </w:pPr>
-    </w:p>
-    <w:p>
-      <w:pPr>
-        <w:rPr>
-          <w:rtl/>
-        </w:rPr>
-      </w:pPr>
-    </w:p>
-    <w:p>
-      <w:pPr>
-        <w:rPr>
-          <w:i/>
-          <w:rtl/>
-        </w:rPr>
-      </w:pPr>
+          <w:b/>
+          <w:bCs/>
+          <w:color w:val="FF0000"/>
+          <w:sz w:val="32"/>
+          <w:szCs w:val="32"/>
+          <w:u w:val="single"/>
+          <w:rtl/>
+        </w:rPr>
+      </w:pPr>
+      <w:r>
+        <w:rPr>
+          <w:rFonts w:hint="cs"/>
+          <w:b/>
+          <w:bCs/>
+          <w:color w:val="FF0000"/>
+          <w:sz w:val="32"/>
+          <w:szCs w:val="32"/>
+          <w:u w:val="single"/>
+          <w:rtl/>
+        </w:rPr>
+        <w:t>כל מה שכתוב מכאן והלאה זה החלק שדן בתוצאות ואני עשיתי, מה שכתוב בחלק זה למעלה זה טיוטה שאת יכול להיעזר בה, אבל לא משהו סופי.</w:t>
+      </w:r>
+    </w:p>
+    <w:p>
+      <w:pPr>
+        <w:rPr>
+          <w:u w:val="single"/>
+          <w:rtl/>
+        </w:rPr>
+      </w:pPr>
+      <w:r>
+        <w:rPr>
+          <w:rFonts w:hint="cs"/>
+          <w:u w:val="single"/>
+          <w:rtl/>
+        </w:rPr>
+        <w:t>שאלה 3</w:t>
+      </w:r>
+    </w:p>
+    <w:p>
+      <w:pPr>
+        <w:rPr>
+          <w:rtl/>
+        </w:rPr>
+      </w:pPr>
+      <w:r>
+        <w:rPr>
+          <w:rFonts w:hint="cs"/>
+          <w:rtl/>
+        </w:rPr>
+        <w:t>כעת נדון בתוצאות זמן הריצה שקיבלנו עבור כל אחד מהלוחות. עבור כל לוח, ביצענו הרצה של כל האופציות האפשריות עבור מספר מסוים של מטרות בכל איטרציה. כך למשל, אם יש בלוח 4 מטרות, ניתן לבצע בכל איטרציה פתרון עבור מטרה אחת / עבור 2 מטרות / עבור 3 מטרות (כאשר במקרה שבוחרים במספר שלא מתחלק במספר המטרות הכולל, באיטרציה האחרונה תתבצע שארית המטרות</w:t>
+      </w:r>
+      <w:r>
+        <w:rPr>
+          <w:rFonts w:hint="cs"/>
+          <w:rtl/>
+        </w:rPr>
+        <w:t>, כלומר בדוגמה שלנו אם נבחר לפתור 3 מטרות בכל איטרציה, באיטרציה הראשונה נפתור את הלוח עבור 3 מטרות, ובאיטרציה השנייה נפתור את הלוח עבור כל ארבעת המטרות, כלומר עבור המטרה הבודדת שנותרה).</w:t>
+      </w:r>
+      <w:r>
+        <w:rPr>
+          <w:rFonts w:hint="cs"/>
+          <w:rtl/>
+        </w:rPr>
+        <w:t xml:space="preserve"> כאמור, אנחנו ביצענו את כל האופציות עבור האפשריות עבור כל מספר מטרות בכל איטרציה. אם נמשיך עם הדוגמה לעיל, עבור לוח עם מטרות 4, כמו לוח 8, קיימות 3 תתי </w:t>
+      </w:r>
+      <w:r>
+        <w:rPr>
+          <w:rtl/>
+        </w:rPr>
+        <w:t>–</w:t>
+      </w:r>
+      <w:r>
+        <w:rPr>
+          <w:rFonts w:hint="cs"/>
+          <w:rtl/>
+        </w:rPr>
+        <w:t xml:space="preserve"> תיקיות שמכילות כל אחת את הריצה האיטרטיביות עבור המספר הנבחר של המטרות לפתרון בכל איטרציה (1, 2 או 3). תתי התיקייה נקראות:</w:t>
+      </w:r>
+    </w:p>
+    <w:p>
+      <w:pPr>
+        <w:jc w:val="right"/>
+        <w:rPr>
+          <w:rtl/>
+        </w:rPr>
+      </w:pPr>
+      <w:r>
+        <w:t>1_box_per_iter, 2_box_per_iter, 3_box_per_iter</w:t>
+      </w:r>
+    </w:p>
+    <w:p>
+      <w:pPr>
+        <w:rPr>
+          <w:rtl/>
+        </w:rPr>
+      </w:pPr>
+      <w:r>
+        <w:rPr>
+          <w:rFonts w:hint="cs"/>
+          <w:rtl/>
+        </w:rPr>
+        <w:t>וכ</w:t>
+      </w:r>
+      <w:r>
+        <w:rPr>
+          <w:rFonts w:hint="cs"/>
+          <w:rtl/>
+        </w:rPr>
+        <w:t>ן</w:t>
+      </w:r>
+      <w:r>
+        <w:rPr>
+          <w:rFonts w:hint="cs"/>
+          <w:rtl/>
+        </w:rPr>
+        <w:t xml:space="preserve"> על זה הדרך בשאר הלוחות והאופציות האפשריות.</w:t>
+      </w:r>
+    </w:p>
+    <w:p>
+      <w:pPr>
+        <w:rPr>
+          <w:rFonts w:hint="cs"/>
+          <w:rtl/>
+        </w:rPr>
+      </w:pPr>
+      <w:r>
+        <w:rPr>
+          <w:rFonts w:hint="cs"/>
+          <w:rtl/>
+        </w:rPr>
+        <w:t>חשוב לציין כי הרצנו כל אחד מהלוחות עם המנוע המהיר יותר עבורו, לפי התוצאות שקיבלנו בחלק 3</w:t>
+      </w:r>
+      <w:r>
+        <w:rPr>
+          <w:rFonts w:hint="cs"/>
+          <w:rtl/>
+        </w:rPr>
+        <w:t>.</w:t>
+      </w:r>
+      <w:r>
+        <w:rPr>
+          <w:rFonts w:hint="cs"/>
+          <w:rtl/>
+        </w:rPr>
+        <w:t xml:space="preserve"> כעת נתבונן בזמני הריצה השונים שקיבלנו בריצות האיטרטיביות ונשווה אותן לתוצאות הממוצעות של זמן הריצה שקיבלנו בחלק 3. </w:t>
+      </w:r>
+      <w:r>
+        <w:rPr>
+          <w:rFonts w:hint="cs"/>
+          <w:rtl/>
+        </w:rPr>
+        <w:t>עוד נוסיף</w:t>
+      </w:r>
+      <w:r>
+        <w:rPr>
+          <w:rFonts w:hint="cs"/>
+          <w:rtl/>
+        </w:rPr>
+        <w:t xml:space="preserve"> </w:t>
+      </w:r>
+      <w:r>
+        <w:rPr>
+          <w:rFonts w:hint="cs"/>
+          <w:rtl/>
+        </w:rPr>
+        <w:t xml:space="preserve">הרצנו </w:t>
+      </w:r>
+      <w:r>
+        <w:rPr>
+          <w:rFonts w:hint="cs"/>
+          <w:rtl/>
+        </w:rPr>
+        <w:t xml:space="preserve">בחלק זה </w:t>
+      </w:r>
+      <w:r>
+        <w:rPr>
+          <w:rFonts w:hint="cs"/>
+          <w:rtl/>
+        </w:rPr>
+        <w:t>בצורה איטרטיבית רק לוחות פתירים, ושיש בהם יותר ממטרה אחת.</w:t>
+      </w:r>
+      <w:r>
+        <w:rPr>
+          <w:rFonts w:hint="cs"/>
+          <w:rtl/>
+        </w:rPr>
+        <w:t xml:space="preserve"> עוד נציין כי בניגוד לחלק הקודם, כאן לא ביצענו ממוצע על פני כמה ניסיונות עבר כל מספר מסוים של מטרות, כי זה יקח המון זמן ומשאבי חישוב שאין לנו (בערך פי 4 מהרצת החלק הקודם, שבמצטבר לקח להריץ כ 30 שעות), ובנוסף שימוש במחשב במהלך הרצת ה- </w:t>
+      </w:r>
+      <w:r>
+        <w:t>nuXmv</w:t>
+      </w:r>
+      <w:r>
+        <w:rPr>
+          <w:rFonts w:hint="cs"/>
+          <w:rtl/>
+        </w:rPr>
+        <w:t>, פ</w:t>
+      </w:r>
+      <w:r>
+        <w:rPr>
+          <w:rFonts w:hint="cs"/>
+          <w:rtl/>
+        </w:rPr>
+        <w:t>וג</w:t>
+      </w:r>
+      <w:r>
+        <w:rPr>
+          <w:rFonts w:hint="cs"/>
+          <w:rtl/>
+        </w:rPr>
+        <w:t>ע בביצועים שלו ואנחנו צריכים את המחשב לעוד דברים.</w:t>
+      </w:r>
+    </w:p>
+    <w:p>
+      <w:pPr>
+        <w:rPr>
+          <w:rtl/>
+        </w:rPr>
+      </w:pPr>
+      <w:r>
+        <w:rPr>
+          <w:rFonts w:hint="cs"/>
+          <w:rtl/>
+        </w:rPr>
+        <w:t xml:space="preserve">בלוחות הקטנים והפשוטים ביותר, לוחות 4 ו </w:t>
+      </w:r>
+      <w:r>
+        <w:rPr>
+          <w:rtl/>
+        </w:rPr>
+        <w:t>–</w:t>
+      </w:r>
+      <w:r>
+        <w:rPr>
+          <w:rFonts w:hint="cs"/>
+          <w:rtl/>
+        </w:rPr>
+        <w:t xml:space="preserve"> 11, ניתן לראות שזמן הריצה עבור כל איטרציה דומה לזמן הריצה הממוצע </w:t>
+      </w:r>
+      <w:r>
+        <w:rPr>
+          <w:rFonts w:hint="cs"/>
+          <w:rtl/>
+        </w:rPr>
+        <w:t xml:space="preserve">מחלק 3 עבור הפתרון של כל המטרות בפעם אחת. ניתן להסביר זאת בעובדה שכיוון שאילו לוחות קטנים ופשוטים, החלוקה לאיטרציות לא עוזרות ל </w:t>
+      </w:r>
+      <w:r>
+        <w:rPr>
+          <w:rtl/>
+        </w:rPr>
+        <w:t>–</w:t>
+      </w:r>
+      <w:r>
+        <w:rPr>
+          <w:rFonts w:hint="cs"/>
+          <w:rtl/>
+        </w:rPr>
+        <w:t xml:space="preserve"> </w:t>
+      </w:r>
+      <w:r>
+        <w:t>nuXmv</w:t>
+      </w:r>
+      <w:r>
+        <w:rPr>
+          <w:rFonts w:hint="cs"/>
+          <w:rtl/>
+        </w:rPr>
+        <w:t xml:space="preserve"> לפתור אותם יותר מהר. כיוון שאם שזמן הריצה הכולל של הריצה האיטרטיבית בכל אחת מהריצות הללו הינו זמן הריצה הכולל של כל אחת מהאיטרציות, נקבל שזמן הריצה הכולל של הריצה האיטרטיבית הינו פחות או יותר כפולה של זמן הריצה הממוצע מחלק 3 (המספר שבו כופלים תלוי במספר המטרות שנפתר בכל איטרציה, שכן פרמטר זה קובע את מספר האיטרציות), ולכן במקרים כגון אלו החלוקה לאיטרציות אינה יעילה </w:t>
+      </w:r>
+      <w:r>
+        <w:rPr>
+          <w:rFonts w:hint="cs"/>
+          <w:rtl/>
+        </w:rPr>
+        <w:t>מבחינת</w:t>
+      </w:r>
+      <w:r>
+        <w:rPr>
+          <w:rFonts w:hint="cs"/>
+          <w:rtl/>
+        </w:rPr>
+        <w:t xml:space="preserve"> זמן ריצה.</w:t>
+      </w:r>
+    </w:p>
+    <w:p>
+      <w:pPr>
+        <w:rPr>
+          <w:rtl/>
+        </w:rPr>
+      </w:pPr>
+      <w:r>
+        <w:rPr>
+          <w:rFonts w:hint="cs"/>
+          <w:rtl/>
+        </w:rPr>
+        <w:lastRenderedPageBreak/>
+        <w:t xml:space="preserve">בנוסף, גם בלוח 7 (שהינו גדול ומסובך יותר מהלוחות 4,8), הריצה האיטרטיבית לא יעילה מבחינת זמן ריצה, וכפי שניתן לראות בתוצאות. הסיבה לכך היא שאחת מהמטרות הללו היא כבר נפתרה עבור המצב ההתחלתי של הלוח, ולכן עבור הפתרון של מטרות זו באחת משתי האיטרציות (בלוח יש בסך הכל 2 מטרות), ה </w:t>
+      </w:r>
+      <w:r>
+        <w:rPr>
+          <w:rtl/>
+        </w:rPr>
+        <w:t>–</w:t>
+      </w:r>
+      <w:r>
+        <w:rPr>
+          <w:rFonts w:hint="cs"/>
+          <w:rtl/>
+        </w:rPr>
+        <w:t xml:space="preserve"> </w:t>
+      </w:r>
+      <w:r>
+        <w:t>nuXmv</w:t>
+      </w:r>
+      <w:r>
+        <w:rPr>
+          <w:rFonts w:hint="cs"/>
+          <w:rtl/>
+        </w:rPr>
+        <w:t xml:space="preserve"> בונה איזהשהו לופ שפותר עבור מטרה זו. הלופ הזה לא באמת נצרך ודורש זמן ריצה. ניתן לראות שבאיטרציה שבה פותרים עבור המטרה שעוד לא נפתרה, זמן הריצה דומה לזמן הריצה הממוצע עבור לוח זה מחלק 3. כלומר בסך הכל נקבל סכום של זמן ריצה שדומה לזמן הריצה הממוצע מחלק 3, ועוד זמן ריצה של לופ חסר משמעות, מה שייצור זמן ריצה גדול יותר מזמן הריצה שחושב בחלק 3. </w:t>
+      </w:r>
+    </w:p>
+    <w:p>
+      <w:pPr>
+        <w:rPr>
+          <w:rtl/>
+        </w:rPr>
+      </w:pPr>
+      <w:r>
+        <w:rPr>
+          <w:rFonts w:hint="cs"/>
+          <w:rtl/>
+        </w:rPr>
+        <w:t xml:space="preserve">עוד לוח שבו הריצה האיטרטיבית יצאה לא יעילה הוא לוח 10. </w:t>
+      </w:r>
+      <w:r>
+        <w:rPr>
+          <w:rFonts w:hint="cs"/>
+          <w:rtl/>
+        </w:rPr>
+        <w:t xml:space="preserve">מניתוח של קבצי ה </w:t>
+      </w:r>
+      <w:r>
+        <w:rPr>
+          <w:rtl/>
+        </w:rPr>
+        <w:t>–</w:t>
+      </w:r>
+      <w:r>
+        <w:rPr>
+          <w:rFonts w:hint="cs"/>
+          <w:rtl/>
+        </w:rPr>
+        <w:t xml:space="preserve"> </w:t>
+      </w:r>
+      <w:r>
+        <w:t>out</w:t>
+      </w:r>
+      <w:r>
+        <w:rPr>
+          <w:rFonts w:hint="cs"/>
+          <w:rtl/>
+        </w:rPr>
+        <w:t xml:space="preserve"> של הפתרונות האיטרטיביים, ניתן לראות כי הבחירה הרנדומלית</w:t>
+      </w:r>
+      <w:r>
+        <w:rPr>
+          <w:rFonts w:hint="cs"/>
+          <w:rtl/>
+        </w:rPr>
+        <w:t xml:space="preserve"> של המטרה באיטרציה הראשונה</w:t>
+      </w:r>
+      <w:r>
+        <w:rPr>
+          <w:rFonts w:hint="cs"/>
+          <w:rtl/>
+        </w:rPr>
+        <w:t xml:space="preserve"> בחרה קודם לפתור את המטרה הרחוקה יותר מבין שתי המטרות, דבר שהוביל לזמן ריצה ארוך. אך מנגד, גם אם היינו בוחרים לפתור קודם עבור המטרה הקרובה יותר, ניתן להעריך שהיינו מקבלים זמן ריצה דומה לזמן הריצה הממוצע, שכן באיטרציה השנייה עבור לוח זה אנחנו פותרים עבור המטרה השנייה, שאנו </w:t>
+      </w:r>
+      <w:r>
+        <w:rPr>
+          <w:rFonts w:hint="cs"/>
+          <w:rtl/>
+        </w:rPr>
+        <w:t>קרובים</w:t>
+      </w:r>
+      <w:r>
+        <w:rPr>
+          <w:rFonts w:hint="cs"/>
+          <w:rtl/>
+        </w:rPr>
+        <w:t xml:space="preserve"> אליה </w:t>
+      </w:r>
+      <w:r>
+        <w:rPr>
+          <w:rFonts w:hint="cs"/>
+          <w:rtl/>
+        </w:rPr>
+        <w:t xml:space="preserve">אפילו </w:t>
+      </w:r>
+      <w:r>
+        <w:rPr>
+          <w:rFonts w:hint="cs"/>
+          <w:rtl/>
+        </w:rPr>
+        <w:t>יותר מאשר במצב ההתחלתי של הלוח, ועדיין לפי קבצי הפלט ניתן לראות כי זמן הריצה באיטרציה השנייה קרוב לזמן הריצה הממוצע, כלומר בכל מקרה ניתן לומר שגם אם היינו מתחילים מהמטרה הקרובה יותר, היינו מקבלים זמן ריצה כולל (עבור כל האיטרציות) שהינו פי 2 מזמן הריצה הממוצע שחושב בחלק 3.</w:t>
+      </w:r>
+    </w:p>
+    <w:p>
+      <w:pPr>
+        <w:rPr>
+          <w:rtl/>
+        </w:rPr>
+      </w:pPr>
+      <w:r>
+        <w:rPr>
+          <w:rFonts w:hint="cs"/>
+          <w:rtl/>
+        </w:rPr>
+        <w:t>כעת נתבונן בלוחות 8,9, שבהן אנו מקבלים תוצאות שונות מהלוחות הקודמים שניתחנו בחלק זה. אמנם בלוחות אלו סכום זמן הריצה הכולל של כלל האיטרציות (בכל אחד מהאופציות עבור מספר מטרות מסוים בכל איטרציה) הינו גדול מזמן הריצה הממוצע שחושב בחלק 3 עבור לוחות אלו, אבל בחלק מהאיטרציות בלוחות אלו, ניתן לראות זמן ריצה נמוך יותר (לאיטרציה מסוימת) מזמן הריצה הממוצע מחלק 3.</w:t>
+      </w:r>
+      <w:r>
+        <w:rPr>
+          <w:rFonts w:hint="cs"/>
+          <w:rtl/>
+        </w:rPr>
+        <w:t xml:space="preserve"> גם כאן, ניתן לייחס</w:t>
+      </w:r>
+      <w:r>
+        <w:rPr>
+          <w:rFonts w:hint="cs"/>
+          <w:rtl/>
+        </w:rPr>
+        <w:t xml:space="preserve"> כל זמן ריצה שהיה נמוך יותר מזמן הריצה שחושב בחלק 3,</w:t>
+      </w:r>
+      <w:r>
+        <w:rPr>
+          <w:rFonts w:hint="cs"/>
+          <w:rtl/>
+        </w:rPr>
+        <w:t xml:space="preserve"> לבחירה של המטרות </w:t>
+      </w:r>
+      <w:r>
+        <w:rPr>
+          <w:rFonts w:hint="cs"/>
+          <w:rtl/>
+        </w:rPr>
+        <w:t>שיפתרו באותה</w:t>
+      </w:r>
+      <w:r>
+        <w:rPr>
+          <w:rFonts w:hint="cs"/>
+          <w:rtl/>
+        </w:rPr>
+        <w:t xml:space="preserve"> </w:t>
+      </w:r>
+      <w:r>
+        <w:rPr>
+          <w:rFonts w:hint="cs"/>
+          <w:rtl/>
+        </w:rPr>
+        <w:t>ה</w:t>
+      </w:r>
+      <w:r>
+        <w:rPr>
+          <w:rFonts w:hint="cs"/>
+          <w:rtl/>
+        </w:rPr>
+        <w:t>איטרציה, שכן במקרים בהם זמן הריצה לאיטרציה נמוך יותר, מדובר בד"כ במקרים בהם נבחרו המטרות הקרובות יותר לשחקן</w:t>
+      </w:r>
+      <w:r>
+        <w:rPr>
+          <w:rFonts w:hint="cs"/>
+          <w:rtl/>
+        </w:rPr>
+        <w:t xml:space="preserve">, כפי שניתן לראות בלוחות ובקבצי ה </w:t>
+      </w:r>
+      <w:r>
+        <w:rPr>
+          <w:rtl/>
+        </w:rPr>
+        <w:t>–</w:t>
+      </w:r>
+      <w:r>
+        <w:rPr>
+          <w:rFonts w:hint="cs"/>
+          <w:rtl/>
+        </w:rPr>
+        <w:t xml:space="preserve"> </w:t>
+      </w:r>
+      <w:r>
+        <w:t>out</w:t>
+      </w:r>
+      <w:r>
+        <w:rPr>
+          <w:rFonts w:hint="cs"/>
+          <w:rtl/>
+        </w:rPr>
+        <w:t xml:space="preserve"> וה </w:t>
+      </w:r>
+      <w:r>
+        <w:rPr>
+          <w:rtl/>
+        </w:rPr>
+        <w:t>–</w:t>
+      </w:r>
+      <w:r>
+        <w:rPr>
+          <w:rFonts w:hint="cs"/>
+          <w:rtl/>
+        </w:rPr>
+        <w:t xml:space="preserve"> </w:t>
+      </w:r>
+      <w:r>
+        <w:t>smv</w:t>
+      </w:r>
+      <w:r>
+        <w:rPr>
+          <w:rFonts w:hint="cs"/>
+          <w:rtl/>
+        </w:rPr>
+        <w:t xml:space="preserve"> של האיטרציות.</w:t>
+      </w:r>
+    </w:p>
+    <w:p>
+      <w:pPr>
+        <w:rPr>
+          <w:rtl/>
+        </w:rPr>
+      </w:pPr>
+      <w:r>
+        <w:rPr>
+          <w:rFonts w:hint="cs"/>
+          <w:rtl/>
+        </w:rPr>
+        <w:t>הלוח המפתיע ביותר הינו לוח 12, שהינו הלוח הגדול והמסובך ביותר</w:t>
+      </w:r>
+      <w:r>
+        <w:rPr>
+          <w:rFonts w:hint="cs"/>
+          <w:rtl/>
+        </w:rPr>
+        <w:t>, שכולל בתוכו חמש מטרות, ומכיל 136 תאים (17*8).</w:t>
+      </w:r>
+      <w:r>
+        <w:rPr>
+          <w:rFonts w:hint="cs"/>
+          <w:rtl/>
+        </w:rPr>
+        <w:t xml:space="preserve"> עבור לוח זה, עבור פתרון של מטרה בודדת בכל איטרציה, ועבור פתרון של 2 מטרות בכל איטרציה, קיבלנו זמן ריצה כולל שגדול מהזמן שחושב בכל חלק 3 (וגם כאן, מניתוח קבצי ה- </w:t>
+      </w:r>
+      <w:r>
+        <w:t xml:space="preserve">out </w:t>
+      </w:r>
+      <w:r>
+        <w:rPr>
+          <w:rFonts w:hint="cs"/>
+          <w:rtl/>
+        </w:rPr>
+        <w:t xml:space="preserve"> וה </w:t>
+      </w:r>
+      <w:r>
+        <w:rPr>
+          <w:rtl/>
+        </w:rPr>
+        <w:t>–</w:t>
+      </w:r>
+      <w:r>
+        <w:rPr>
+          <w:rFonts w:hint="cs"/>
+          <w:rtl/>
+        </w:rPr>
+        <w:t xml:space="preserve"> </w:t>
+      </w:r>
+      <w:r>
+        <w:t>smv</w:t>
+      </w:r>
+      <w:r>
+        <w:rPr>
+          <w:rFonts w:hint="cs"/>
+          <w:rtl/>
+        </w:rPr>
+        <w:t xml:space="preserve"> ניתן לראות שבחירה לא יעילה של המטרות הובילה לזמן ריצה ארוכים לאיטרציה מסוימת). מנגד, עבור פתרון של 3 מטרות באיטרציה או 4 מטרות באיטרציה (והשארית נפתרה כמובן באיטרציה השנייה כנ"ל), קיבלנו זמן ריצה נמוך משמעותית מזמן הריצה שחושב בחלק 3.</w:t>
+      </w:r>
+      <w:r>
+        <w:rPr>
+          <w:rFonts w:hint="cs"/>
+          <w:rtl/>
+        </w:rPr>
+        <w:t xml:space="preserve"> גם כאן, ניתן לראות שבחירה מוצלחת של מטרות הובילה לזמן ריצה נמוך משמעותית בכל איטרציה, דבר שהוביל לכך שסכום זמן הריצה הכולל של כל האיטרציות היה נמוך משמעותית מזמן הריצה הממוצע שחשוב בחלק 3 עבור לוח זה.</w:t>
+      </w:r>
+    </w:p>
+    <w:p>
+      <w:pPr>
+        <w:rPr>
+          <w:rtl/>
+        </w:rPr>
+      </w:pPr>
+    </w:p>
+    <w:p>
+      <w:pPr>
+        <w:rPr>
+          <w:rFonts w:hint="cs"/>
+          <w:rtl/>
+        </w:rPr>
+      </w:pPr>
+      <w:r>
+        <w:rPr>
+          <w:rFonts w:hint="cs"/>
+          <w:rtl/>
+        </w:rPr>
+        <w:t>לסיכום, בחלק זה ראינו את התוצאות של הריצה האיטרטיבית</w:t>
+      </w:r>
+      <w:r>
+        <w:rPr>
+          <w:rFonts w:hint="cs"/>
+          <w:rtl/>
+        </w:rPr>
+        <w:t xml:space="preserve"> על הלוחות השונים, ובמקרים המסובכים יותר ראינו את ההשפעה של בחירת המטרות על זמן הריצה של ה </w:t>
+      </w:r>
+      <w:r>
+        <w:rPr>
+          <w:rtl/>
+        </w:rPr>
+        <w:t>–</w:t>
+      </w:r>
+      <w:r>
+        <w:rPr>
+          <w:rFonts w:hint="cs"/>
+          <w:rtl/>
+        </w:rPr>
+        <w:t xml:space="preserve"> </w:t>
+      </w:r>
+      <w:r>
+        <w:t>nuXmv</w:t>
+      </w:r>
+      <w:r>
+        <w:rPr>
+          <w:rFonts w:hint="cs"/>
+          <w:rtl/>
+        </w:rPr>
+        <w:t>. ראינו כי בחירה נכונה של המטרות שיפתרו באיטרציה מסוימת משפיעה באופן משמעותי על זמן הריצה, הן לטובה והן לרעה. לאור התוצאות והמסקנה שהסקנו, ניתן לומר שבנייה של אלגוריתם שיבחר את המטרות שיפתרו בכל איטרציה ת</w:t>
+      </w:r>
+      <w:r>
+        <w:rPr>
+          <w:rFonts w:hint="cs"/>
+          <w:rtl/>
+        </w:rPr>
+        <w:t>י</w:t>
+      </w:r>
+      <w:r>
+        <w:rPr>
+          <w:rFonts w:hint="cs"/>
+          <w:rtl/>
+        </w:rPr>
+        <w:t>תן זמני ריצה יעילים ומהירים יותר ביחס לריצה על כל המטרות בבת אחת</w:t>
+      </w:r>
+      <w:r>
+        <w:rPr>
+          <w:rFonts w:hint="cs"/>
+          <w:rtl/>
+        </w:rPr>
+        <w:t xml:space="preserve"> (כמו שנעשה בחלק 3)</w:t>
+      </w:r>
+      <w:r>
+        <w:rPr>
+          <w:rFonts w:hint="cs"/>
+          <w:rtl/>
+        </w:rPr>
+        <w:t xml:space="preserve">. כמו שכתבנו לעיל, הבחירה במטרה הקרובה ביותר או בקופסא הקרובה ביותר אינה הדרך (שכן דוגמאות נגדיות פשוטות לכל בחירה של אחת משתי האופציות הללו יובילו </w:t>
+      </w:r>
+      <w:r>
+        <w:rPr>
+          <w:rFonts w:hint="cs"/>
+          <w:rtl/>
+        </w:rPr>
+        <w:t>לזמן</w:t>
+      </w:r>
+      <w:r>
+        <w:rPr>
+          <w:rFonts w:hint="cs"/>
+          <w:rtl/>
+        </w:rPr>
+        <w:t xml:space="preserve"> ריצה ארוך), ולכן פיתוח האלגוריתם צריך להיות מורכב יותר ו</w:t>
+      </w:r>
+      <w:r>
+        <w:rPr>
+          <w:rFonts w:hint="cs"/>
+          <w:rtl/>
+        </w:rPr>
+        <w:t>יכול להוות בסיס</w:t>
+      </w:r>
+      <w:r>
+        <w:rPr>
+          <w:rFonts w:hint="cs"/>
+          <w:rtl/>
+        </w:rPr>
+        <w:t xml:space="preserve"> למחקר </w:t>
+      </w:r>
+      <w:r>
+        <w:rPr>
+          <w:rFonts w:hint="cs"/>
+          <w:rtl/>
+        </w:rPr>
+        <w:t xml:space="preserve">עתידי </w:t>
+      </w:r>
+      <w:r>
+        <w:rPr>
+          <w:rFonts w:hint="cs"/>
+          <w:rtl/>
+        </w:rPr>
+        <w:t>ו</w:t>
+      </w:r>
+      <w:r>
+        <w:rPr>
+          <w:rFonts w:hint="cs"/>
+          <w:rtl/>
+        </w:rPr>
+        <w:t>מעמיק</w:t>
+      </w:r>
+      <w:r>
+        <w:rPr>
+          <w:rFonts w:hint="cs"/>
+          <w:rtl/>
+        </w:rPr>
+        <w:t>, שימשיך את התהליך של עבודה זו.</w:t>
+      </w:r>
       <w:r>
         <w:rPr>
           <w:rFonts w:hint="cs"/>

</xml_diff>